<commit_message>
Completed initial attempt to make the parser.
</commit_message>
<xml_diff>
--- a/documentation/language_design.docx
+++ b/documentation/language_design.docx
@@ -1,6 +1,6 @@
 
 <file path=word/document.xml><?xml version="1.0" encoding="utf-8"?>
-<w:document xmlns:wpc="http://schemas.microsoft.com/office/word/2010/wordprocessingCanvas" xmlns:cx="http://schemas.microsoft.com/office/drawing/2014/chartex" xmlns:cx1="http://schemas.microsoft.com/office/drawing/2015/9/8/chartex" xmlns:cx2="http://schemas.microsoft.com/office/drawing/2015/10/21/chartex" xmlns:cx3="http://schemas.microsoft.com/office/drawing/2016/5/9/chartex" xmlns:cx4="http://schemas.microsoft.com/office/drawing/2016/5/10/chartex" xmlns:cx5="http://schemas.microsoft.com/office/drawing/2016/5/11/chartex" xmlns:cx6="http://schemas.microsoft.com/office/drawing/2016/5/12/chartex" xmlns:cx7="http://schemas.microsoft.com/office/drawing/2016/5/13/chartex" xmlns:cx8="http://schemas.microsoft.com/office/drawing/2016/5/14/chartex" xmlns:mc="http://schemas.openxmlformats.org/markup-compatibility/2006" xmlns:aink="http://schemas.microsoft.com/office/drawing/2016/ink" xmlns:am3d="http://schemas.microsoft.com/office/drawing/2017/model3d" xmlns:o="urn:schemas-microsoft-com:office:office" xmlns:r="http://schemas.openxmlformats.org/officeDocument/2006/relationships" xmlns:m="http://schemas.openxmlformats.org/officeDocument/2006/math" xmlns:v="urn:schemas-microsoft-com:vml" xmlns:wp14="http://schemas.microsoft.com/office/word/2010/wordprocessingDrawing" xmlns:wp="http://schemas.openxmlformats.org/drawingml/2006/wordprocessingDrawing" xmlns:w10="urn:schemas-microsoft-com:office:word" xmlns:w="http://schemas.openxmlformats.org/wordprocessingml/2006/main" xmlns:w14="http://schemas.microsoft.com/office/word/2010/wordml" xmlns:w15="http://schemas.microsoft.com/office/word/2012/wordml" xmlns:w16cex="http://schemas.microsoft.com/office/word/2018/wordml/cex" xmlns:w16cid="http://schemas.microsoft.com/office/word/2016/wordml/cid" xmlns:w16="http://schemas.microsoft.com/office/word/2018/wordml" xmlns:w16se="http://schemas.microsoft.com/office/word/2015/wordml/symex" xmlns:wpg="http://schemas.microsoft.com/office/word/2010/wordprocessingGroup" xmlns:wpi="http://schemas.microsoft.com/office/word/2010/wordprocessingInk" xmlns:wne="http://schemas.microsoft.com/office/word/2006/wordml" xmlns:wps="http://schemas.microsoft.com/office/word/2010/wordprocessingShape" mc:Ignorable="w14 w15 w16se w16cid w16 w16cex wp14">
+<w:document xmlns:wpc="http://schemas.microsoft.com/office/word/2010/wordprocessingCanvas" xmlns:cx="http://schemas.microsoft.com/office/drawing/2014/chartex" xmlns:cx1="http://schemas.microsoft.com/office/drawing/2015/9/8/chartex" xmlns:mc="http://schemas.openxmlformats.org/markup-compatibility/2006" xmlns:o="urn:schemas-microsoft-com:office:office" xmlns:r="http://schemas.openxmlformats.org/officeDocument/2006/relationships" xmlns:m="http://schemas.openxmlformats.org/officeDocument/2006/math" xmlns:v="urn:schemas-microsoft-com:vml" xmlns:wp14="http://schemas.microsoft.com/office/word/2010/wordprocessingDrawing" xmlns:wp="http://schemas.openxmlformats.org/drawingml/2006/wordprocessingDrawing" xmlns:w10="urn:schemas-microsoft-com:office:word" xmlns:w="http://schemas.openxmlformats.org/wordprocessingml/2006/main" xmlns:w14="http://schemas.microsoft.com/office/word/2010/wordml" xmlns:w15="http://schemas.microsoft.com/office/word/2012/wordml" xmlns:w16se="http://schemas.microsoft.com/office/word/2015/wordml/symex" xmlns:wpg="http://schemas.microsoft.com/office/word/2010/wordprocessingGroup" xmlns:wpi="http://schemas.microsoft.com/office/word/2010/wordprocessingInk" xmlns:wne="http://schemas.microsoft.com/office/word/2006/wordml" xmlns:wps="http://schemas.microsoft.com/office/word/2010/wordprocessingShape" mc:Ignorable="w14 w15 w16se wp14">
   <w:body>
     <w:p>
       <w:pPr>
@@ -88,23 +88,27 @@
         </w:numPr>
         <w:rPr>
           <w:rFonts w:cstheme="minorHAnsi"/>
-        </w:rPr>
-      </w:pPr>
-      <w:r>
-        <w:rPr>
-          <w:rFonts w:cstheme="minorHAnsi"/>
+          <w:highlight w:val="green"/>
+        </w:rPr>
+      </w:pPr>
+      <w:r>
+        <w:rPr>
+          <w:rFonts w:cstheme="minorHAnsi"/>
+          <w:highlight w:val="green"/>
         </w:rPr>
         <w:t>Pythonic/Lua</w:t>
       </w:r>
       <w:r>
         <w:rPr>
           <w:rFonts w:cstheme="minorHAnsi"/>
+          <w:highlight w:val="green"/>
         </w:rPr>
         <w:t>-</w:t>
       </w:r>
       <w:r>
         <w:rPr>
           <w:rFonts w:cstheme="minorHAnsi"/>
+          <w:highlight w:val="green"/>
         </w:rPr>
         <w:t>based syntax.</w:t>
       </w:r>
@@ -118,11 +122,13 @@
         </w:numPr>
         <w:rPr>
           <w:rFonts w:cstheme="minorHAnsi"/>
-        </w:rPr>
-      </w:pPr>
-      <w:r>
-        <w:rPr>
-          <w:rFonts w:cstheme="minorHAnsi"/>
+          <w:highlight w:val="green"/>
+        </w:rPr>
+      </w:pPr>
+      <w:r>
+        <w:rPr>
+          <w:rFonts w:cstheme="minorHAnsi"/>
+          <w:highlight w:val="green"/>
         </w:rPr>
         <w:t>Syntactically identical Lua tables.</w:t>
       </w:r>
@@ -136,11 +142,13 @@
         </w:numPr>
         <w:rPr>
           <w:rFonts w:cstheme="minorHAnsi"/>
-        </w:rPr>
-      </w:pPr>
-      <w:r>
-        <w:rPr>
-          <w:rFonts w:cstheme="minorHAnsi"/>
+          <w:highlight w:val="green"/>
+        </w:rPr>
+      </w:pPr>
+      <w:r>
+        <w:rPr>
+          <w:rFonts w:cstheme="minorHAnsi"/>
+          <w:highlight w:val="green"/>
         </w:rPr>
         <w:t xml:space="preserve">Local (module) scope, with a new </w:t>
       </w:r>
@@ -148,6 +156,7 @@
         <w:rPr>
           <w:rFonts w:ascii="Consolas" w:hAnsi="Consolas" w:cstheme="minorHAnsi"/>
           <w:color w:val="1F3864" w:themeColor="accent1" w:themeShade="80"/>
+          <w:highlight w:val="green"/>
         </w:rPr>
         <w:t>global</w:t>
       </w:r>
@@ -155,12 +164,14 @@
         <w:rPr>
           <w:rFonts w:cstheme="minorHAnsi"/>
           <w:color w:val="1F3864" w:themeColor="accent1" w:themeShade="80"/>
+          <w:highlight w:val="green"/>
         </w:rPr>
         <w:t xml:space="preserve"> </w:t>
       </w:r>
       <w:r>
         <w:rPr>
           <w:rFonts w:cstheme="minorHAnsi"/>
+          <w:highlight w:val="green"/>
         </w:rPr>
         <w:t>keyword if other mods/modules need to see that variable.</w:t>
       </w:r>
@@ -174,18 +185,21 @@
         </w:numPr>
         <w:rPr>
           <w:rFonts w:cstheme="minorHAnsi"/>
-        </w:rPr>
-      </w:pPr>
-      <w:r>
-        <w:rPr>
-          <w:rFonts w:ascii="Consolas" w:hAnsi="Consolas" w:cstheme="minorHAnsi"/>
-          <w:color w:val="1F3864" w:themeColor="accent1" w:themeShade="80"/>
+          <w:highlight w:val="green"/>
+        </w:rPr>
+      </w:pPr>
+      <w:r>
+        <w:rPr>
+          <w:rFonts w:ascii="Consolas" w:hAnsi="Consolas" w:cstheme="minorHAnsi"/>
+          <w:color w:val="1F3864" w:themeColor="accent1" w:themeShade="80"/>
+          <w:highlight w:val="green"/>
         </w:rPr>
         <w:t>while</w:t>
       </w:r>
       <w:r>
         <w:rPr>
           <w:rFonts w:cstheme="minorHAnsi"/>
+          <w:highlight w:val="green"/>
         </w:rPr>
         <w:t>,</w:t>
       </w:r>
@@ -193,6 +207,7 @@
         <w:rPr>
           <w:rFonts w:cstheme="minorHAnsi"/>
           <w:color w:val="1F3864" w:themeColor="accent1" w:themeShade="80"/>
+          <w:highlight w:val="green"/>
         </w:rPr>
         <w:t xml:space="preserve"> </w:t>
       </w:r>
@@ -200,26 +215,22 @@
         <w:rPr>
           <w:rFonts w:ascii="Consolas" w:hAnsi="Consolas" w:cstheme="minorHAnsi"/>
           <w:color w:val="1F3864" w:themeColor="accent1" w:themeShade="80"/>
-        </w:rPr>
-        <w:t xml:space="preserve">do </w:t>
-      </w:r>
-      <w:r>
-        <w:rPr>
-          <w:rFonts w:ascii="Consolas" w:hAnsi="Consolas" w:cstheme="minorHAnsi"/>
-          <w:color w:val="1F3864" w:themeColor="accent1" w:themeShade="80"/>
-        </w:rPr>
-        <w:t>while</w:t>
-      </w:r>
-      <w:r>
-        <w:rPr>
-          <w:rFonts w:cstheme="minorHAnsi"/>
-          <w:color w:val="1F3864" w:themeColor="accent1" w:themeShade="80"/>
+          <w:highlight w:val="green"/>
+        </w:rPr>
+        <w:t>do while</w:t>
+      </w:r>
+      <w:r>
+        <w:rPr>
+          <w:rFonts w:cstheme="minorHAnsi"/>
+          <w:color w:val="1F3864" w:themeColor="accent1" w:themeShade="80"/>
+          <w:highlight w:val="green"/>
         </w:rPr>
         <w:t xml:space="preserve"> </w:t>
       </w:r>
       <w:r>
         <w:rPr>
           <w:rFonts w:cstheme="minorHAnsi"/>
+          <w:highlight w:val="green"/>
         </w:rPr>
         <w:t>and</w:t>
       </w:r>
@@ -227,6 +238,7 @@
         <w:rPr>
           <w:rFonts w:cstheme="minorHAnsi"/>
           <w:color w:val="1F3864" w:themeColor="accent1" w:themeShade="80"/>
+          <w:highlight w:val="green"/>
         </w:rPr>
         <w:t xml:space="preserve"> </w:t>
       </w:r>
@@ -234,6 +246,7 @@
         <w:rPr>
           <w:rFonts w:ascii="Consolas" w:hAnsi="Consolas" w:cstheme="minorHAnsi"/>
           <w:color w:val="1F3864" w:themeColor="accent1" w:themeShade="80"/>
+          <w:highlight w:val="green"/>
         </w:rPr>
         <w:t>for</w:t>
       </w:r>
@@ -241,18 +254,21 @@
         <w:rPr>
           <w:rFonts w:cstheme="minorHAnsi"/>
           <w:color w:val="1F3864" w:themeColor="accent1" w:themeShade="80"/>
+          <w:highlight w:val="green"/>
         </w:rPr>
         <w:t xml:space="preserve"> </w:t>
       </w:r>
       <w:r>
         <w:rPr>
           <w:rFonts w:cstheme="minorHAnsi"/>
+          <w:highlight w:val="green"/>
         </w:rPr>
         <w:t>loops</w:t>
       </w:r>
       <w:r>
         <w:rPr>
           <w:rFonts w:cstheme="minorHAnsi"/>
+          <w:highlight w:val="green"/>
         </w:rPr>
         <w:t xml:space="preserve"> (with Pythonic indentation but C-like for loops).</w:t>
       </w:r>
@@ -266,18 +282,21 @@
         </w:numPr>
         <w:rPr>
           <w:rFonts w:cstheme="minorHAnsi"/>
-        </w:rPr>
-      </w:pPr>
-      <w:r>
-        <w:rPr>
-          <w:rFonts w:ascii="Consolas" w:hAnsi="Consolas" w:cstheme="minorHAnsi"/>
-          <w:color w:val="1F3864" w:themeColor="accent1" w:themeShade="80"/>
+          <w:highlight w:val="green"/>
+        </w:rPr>
+      </w:pPr>
+      <w:r>
+        <w:rPr>
+          <w:rFonts w:ascii="Consolas" w:hAnsi="Consolas" w:cstheme="minorHAnsi"/>
+          <w:color w:val="1F3864" w:themeColor="accent1" w:themeShade="80"/>
+          <w:highlight w:val="green"/>
         </w:rPr>
         <w:t>if</w:t>
       </w:r>
       <w:r>
         <w:rPr>
           <w:rFonts w:cstheme="minorHAnsi"/>
+          <w:highlight w:val="green"/>
         </w:rPr>
         <w:t>/</w:t>
       </w:r>
@@ -285,12 +304,14 @@
         <w:rPr>
           <w:rFonts w:ascii="Consolas" w:hAnsi="Consolas" w:cstheme="minorHAnsi"/>
           <w:color w:val="1F3864" w:themeColor="accent1" w:themeShade="80"/>
+          <w:highlight w:val="green"/>
         </w:rPr>
         <w:t>else if</w:t>
       </w:r>
       <w:r>
         <w:rPr>
           <w:rFonts w:cstheme="minorHAnsi"/>
+          <w:highlight w:val="green"/>
         </w:rPr>
         <w:t>/</w:t>
       </w:r>
@@ -298,24 +319,416 @@
         <w:rPr>
           <w:rFonts w:ascii="Consolas" w:hAnsi="Consolas" w:cstheme="minorHAnsi"/>
           <w:color w:val="1F3864" w:themeColor="accent1" w:themeShade="80"/>
+          <w:highlight w:val="green"/>
         </w:rPr>
         <w:t>else</w:t>
       </w:r>
       <w:r>
         <w:rPr>
           <w:rFonts w:cstheme="minorHAnsi"/>
-        </w:rPr>
-        <w:t xml:space="preserve"> statements</w:t>
-      </w:r>
-      <w:r>
-        <w:rPr>
-          <w:rFonts w:cstheme="minorHAnsi"/>
-        </w:rPr>
-        <w:t xml:space="preserve"> (with Pythonic indentation/syntax)</w:t>
-      </w:r>
-      <w:r>
-        <w:rPr>
-          <w:rFonts w:cstheme="minorHAnsi"/>
+          <w:highlight w:val="green"/>
+        </w:rPr>
+        <w:t xml:space="preserve"> statements (with Pythonic indentation/syntax).</w:t>
+      </w:r>
+    </w:p>
+    <w:p>
+      <w:pPr>
+        <w:pStyle w:val="ListParagraph"/>
+        <w:numPr>
+          <w:ilvl w:val="0"/>
+          <w:numId w:val="2"/>
+        </w:numPr>
+        <w:rPr>
+          <w:rFonts w:cstheme="minorHAnsi"/>
+          <w:highlight w:val="green"/>
+        </w:rPr>
+      </w:pPr>
+      <w:r>
+        <w:rPr>
+          <w:rFonts w:ascii="Consolas" w:hAnsi="Consolas" w:cstheme="minorHAnsi"/>
+          <w:color w:val="1F3864" w:themeColor="accent1" w:themeShade="80"/>
+          <w:highlight w:val="green"/>
+        </w:rPr>
+        <w:t>switch</w:t>
+      </w:r>
+      <w:r>
+        <w:rPr>
+          <w:rFonts w:cstheme="minorHAnsi"/>
+          <w:highlight w:val="green"/>
+        </w:rPr>
+        <w:t xml:space="preserve"> statements (with Pythonic indentation and Java-like syntax).</w:t>
+      </w:r>
+    </w:p>
+    <w:p>
+      <w:pPr>
+        <w:pStyle w:val="ListParagraph"/>
+        <w:numPr>
+          <w:ilvl w:val="0"/>
+          <w:numId w:val="2"/>
+        </w:numPr>
+        <w:rPr>
+          <w:rFonts w:cstheme="minorHAnsi"/>
+        </w:rPr>
+      </w:pPr>
+      <w:proofErr w:type="gramStart"/>
+      <w:r>
+        <w:rPr>
+          <w:rFonts w:ascii="Consolas" w:hAnsi="Consolas" w:cstheme="minorHAnsi"/>
+          <w:color w:val="1F3864" w:themeColor="accent1" w:themeShade="80"/>
+          <w:highlight w:val="yellow"/>
+        </w:rPr>
+        <w:t>try</w:t>
+      </w:r>
+      <w:r>
+        <w:rPr>
+          <w:rFonts w:cstheme="minorHAnsi"/>
+          <w:highlight w:val="yellow"/>
+        </w:rPr>
+        <w:t>/</w:t>
+      </w:r>
+      <w:r>
+        <w:rPr>
+          <w:rFonts w:ascii="Consolas" w:hAnsi="Consolas" w:cstheme="minorHAnsi"/>
+          <w:color w:val="1F3864" w:themeColor="accent1" w:themeShade="80"/>
+          <w:highlight w:val="yellow"/>
+        </w:rPr>
+        <w:t>catch</w:t>
+      </w:r>
+      <w:proofErr w:type="gramEnd"/>
+      <w:r>
+        <w:rPr>
+          <w:rFonts w:cstheme="minorHAnsi"/>
+          <w:highlight w:val="yellow"/>
+        </w:rPr>
+        <w:t xml:space="preserve"> statements (with Pythonic indentation and Java-like syntax).</w:t>
+      </w:r>
+      <w:r>
+        <w:rPr>
+          <w:rFonts w:cstheme="minorHAnsi"/>
+        </w:rPr>
+        <w:t xml:space="preserve"> </w:t>
+      </w:r>
+      <w:r>
+        <w:rPr>
+          <w:rFonts w:cstheme="minorHAnsi"/>
+          <w:color w:val="FF0000"/>
+        </w:rPr>
+        <w:t xml:space="preserve">Figure out if the grammar needs to </w:t>
+      </w:r>
+      <w:proofErr w:type="gramStart"/>
+      <w:r>
+        <w:rPr>
+          <w:rFonts w:cstheme="minorHAnsi"/>
+          <w:color w:val="FF0000"/>
+        </w:rPr>
+        <w:t>be changed</w:t>
+      </w:r>
+      <w:proofErr w:type="gramEnd"/>
+      <w:r>
+        <w:rPr>
+          <w:rFonts w:cstheme="minorHAnsi"/>
+          <w:color w:val="FF0000"/>
+        </w:rPr>
+        <w:t xml:space="preserve"> to get this working with </w:t>
+      </w:r>
+      <w:proofErr w:type="spellStart"/>
+      <w:r>
+        <w:rPr>
+          <w:rFonts w:cstheme="minorHAnsi"/>
+          <w:color w:val="FF0000"/>
+        </w:rPr>
+        <w:t>Lua</w:t>
+      </w:r>
+      <w:proofErr w:type="spellEnd"/>
+      <w:r>
+        <w:rPr>
+          <w:rFonts w:cstheme="minorHAnsi"/>
+          <w:color w:val="FF0000"/>
+        </w:rPr>
+        <w:t xml:space="preserve"> tables/dispatching.</w:t>
+      </w:r>
+    </w:p>
+    <w:p>
+      <w:pPr>
+        <w:pStyle w:val="ListParagraph"/>
+        <w:numPr>
+          <w:ilvl w:val="0"/>
+          <w:numId w:val="2"/>
+        </w:numPr>
+        <w:rPr>
+          <w:rFonts w:ascii="Consolas" w:hAnsi="Consolas" w:cstheme="minorHAnsi"/>
+          <w:highlight w:val="green"/>
+        </w:rPr>
+      </w:pPr>
+      <w:proofErr w:type="gramStart"/>
+      <w:r>
+        <w:rPr>
+          <w:rFonts w:ascii="Consolas" w:hAnsi="Consolas" w:cstheme="minorHAnsi"/>
+          <w:color w:val="1F3864" w:themeColor="accent1" w:themeShade="80"/>
+          <w:highlight w:val="green"/>
+        </w:rPr>
+        <w:t>and</w:t>
+      </w:r>
+      <w:proofErr w:type="gramEnd"/>
+      <w:r>
+        <w:rPr>
+          <w:rFonts w:cstheme="minorHAnsi"/>
+          <w:highlight w:val="green"/>
+        </w:rPr>
+        <w:t>,</w:t>
+      </w:r>
+      <w:r>
+        <w:rPr>
+          <w:rFonts w:cstheme="minorHAnsi"/>
+          <w:color w:val="1F3864" w:themeColor="accent1" w:themeShade="80"/>
+          <w:highlight w:val="green"/>
+        </w:rPr>
+        <w:t xml:space="preserve"> </w:t>
+      </w:r>
+      <w:r>
+        <w:rPr>
+          <w:rFonts w:ascii="Consolas" w:hAnsi="Consolas" w:cstheme="minorHAnsi"/>
+          <w:color w:val="1F3864" w:themeColor="accent1" w:themeShade="80"/>
+          <w:highlight w:val="green"/>
+        </w:rPr>
+        <w:t>or</w:t>
+      </w:r>
+      <w:r>
+        <w:rPr>
+          <w:rFonts w:cstheme="minorHAnsi"/>
+          <w:highlight w:val="green"/>
+        </w:rPr>
+        <w:t>,</w:t>
+      </w:r>
+      <w:r>
+        <w:rPr>
+          <w:rFonts w:cstheme="minorHAnsi"/>
+          <w:color w:val="1F3864" w:themeColor="accent1" w:themeShade="80"/>
+          <w:highlight w:val="green"/>
+        </w:rPr>
+        <w:t xml:space="preserve"> </w:t>
+      </w:r>
+      <w:r>
+        <w:rPr>
+          <w:rFonts w:ascii="Consolas" w:hAnsi="Consolas" w:cstheme="minorHAnsi"/>
+          <w:color w:val="1F3864" w:themeColor="accent1" w:themeShade="80"/>
+          <w:highlight w:val="green"/>
+        </w:rPr>
+        <w:t>is</w:t>
+      </w:r>
+      <w:r>
+        <w:rPr>
+          <w:rFonts w:cstheme="minorHAnsi"/>
+          <w:highlight w:val="green"/>
+        </w:rPr>
+        <w:t xml:space="preserve">, </w:t>
+      </w:r>
+      <w:r>
+        <w:rPr>
+          <w:rFonts w:ascii="Consolas" w:hAnsi="Consolas" w:cstheme="minorHAnsi"/>
+          <w:color w:val="1F3864" w:themeColor="accent1" w:themeShade="80"/>
+          <w:highlight w:val="green"/>
+        </w:rPr>
+        <w:t>not</w:t>
+      </w:r>
+      <w:r>
+        <w:rPr>
+          <w:rFonts w:cstheme="minorHAnsi"/>
+          <w:highlight w:val="green"/>
+        </w:rPr>
+        <w:t>,</w:t>
+      </w:r>
+      <w:r>
+        <w:rPr>
+          <w:rFonts w:cstheme="minorHAnsi"/>
+          <w:color w:val="1F3864" w:themeColor="accent1" w:themeShade="80"/>
+          <w:highlight w:val="green"/>
+        </w:rPr>
+        <w:t xml:space="preserve"> </w:t>
+      </w:r>
+      <w:r>
+        <w:rPr>
+          <w:rFonts w:ascii="Consolas" w:hAnsi="Consolas" w:cstheme="minorHAnsi"/>
+          <w:color w:val="1F3864" w:themeColor="accent1" w:themeShade="80"/>
+          <w:highlight w:val="green"/>
+        </w:rPr>
+        <w:t>in</w:t>
+      </w:r>
+      <w:r>
+        <w:rPr>
+          <w:rFonts w:cstheme="minorHAnsi"/>
+          <w:highlight w:val="green"/>
+        </w:rPr>
+        <w:t>,</w:t>
+      </w:r>
+      <w:r>
+        <w:rPr>
+          <w:rFonts w:cstheme="minorHAnsi"/>
+          <w:color w:val="1F3864" w:themeColor="accent1" w:themeShade="80"/>
+          <w:highlight w:val="green"/>
+        </w:rPr>
+        <w:t xml:space="preserve"> </w:t>
+      </w:r>
+      <w:r>
+        <w:rPr>
+          <w:rFonts w:ascii="Consolas" w:hAnsi="Consolas" w:cstheme="minorHAnsi"/>
+          <w:color w:val="1F3864" w:themeColor="accent1" w:themeShade="80"/>
+          <w:highlight w:val="green"/>
+        </w:rPr>
+        <w:t>break</w:t>
+      </w:r>
+      <w:r>
+        <w:rPr>
+          <w:rFonts w:cstheme="minorHAnsi"/>
+          <w:highlight w:val="green"/>
+        </w:rPr>
+        <w:t xml:space="preserve">, </w:t>
+      </w:r>
+      <w:r>
+        <w:rPr>
+          <w:rFonts w:ascii="Consolas" w:hAnsi="Consolas" w:cstheme="minorHAnsi"/>
+          <w:color w:val="1F3864" w:themeColor="accent1" w:themeShade="80"/>
+          <w:highlight w:val="green"/>
+        </w:rPr>
+        <w:t>continue</w:t>
+      </w:r>
+      <w:r>
+        <w:rPr>
+          <w:rFonts w:cstheme="minorHAnsi"/>
+          <w:color w:val="1F3864" w:themeColor="accent1" w:themeShade="80"/>
+          <w:highlight w:val="green"/>
+        </w:rPr>
+        <w:t xml:space="preserve">, </w:t>
+      </w:r>
+      <w:r>
+        <w:rPr>
+          <w:rFonts w:cstheme="minorHAnsi"/>
+          <w:highlight w:val="green"/>
+        </w:rPr>
+        <w:t xml:space="preserve">and </w:t>
+      </w:r>
+      <w:r>
+        <w:rPr>
+          <w:rFonts w:ascii="Consolas" w:hAnsi="Consolas" w:cstheme="minorHAnsi"/>
+          <w:color w:val="1F3864" w:themeColor="accent1" w:themeShade="80"/>
+          <w:highlight w:val="green"/>
+        </w:rPr>
+        <w:t>return</w:t>
+      </w:r>
+      <w:r>
+        <w:rPr>
+          <w:rFonts w:cstheme="minorHAnsi"/>
+          <w:highlight w:val="green"/>
+        </w:rPr>
+        <w:t xml:space="preserve"> keywords.</w:t>
+      </w:r>
+    </w:p>
+    <w:p>
+      <w:pPr>
+        <w:pStyle w:val="ListParagraph"/>
+        <w:numPr>
+          <w:ilvl w:val="0"/>
+          <w:numId w:val="2"/>
+        </w:numPr>
+        <w:rPr>
+          <w:rFonts w:ascii="Consolas" w:hAnsi="Consolas" w:cstheme="minorHAnsi"/>
+          <w:highlight w:val="green"/>
+        </w:rPr>
+      </w:pPr>
+      <w:r>
+        <w:rPr>
+          <w:rFonts w:cstheme="minorHAnsi"/>
+          <w:highlight w:val="green"/>
+        </w:rPr>
+        <w:t>First-class functions.</w:t>
+      </w:r>
+    </w:p>
+    <w:p>
+      <w:pPr>
+        <w:pStyle w:val="ListParagraph"/>
+        <w:numPr>
+          <w:ilvl w:val="0"/>
+          <w:numId w:val="2"/>
+        </w:numPr>
+        <w:rPr>
+          <w:rFonts w:ascii="Consolas" w:hAnsi="Consolas" w:cstheme="minorHAnsi"/>
+          <w:highlight w:val="yellow"/>
+        </w:rPr>
+      </w:pPr>
+      <w:r>
+        <w:rPr>
+          <w:rFonts w:cstheme="minorHAnsi"/>
+          <w:highlight w:val="yellow"/>
+        </w:rPr>
+        <w:t>Librarie</w:t>
+      </w:r>
+      <w:r>
+        <w:rPr>
+          <w:rFonts w:cstheme="minorHAnsi"/>
+          <w:highlight w:val="yellow"/>
+        </w:rPr>
+        <w:t>s:</w:t>
+      </w:r>
+      <w:r>
+        <w:rPr>
+          <w:rFonts w:cstheme="minorHAnsi"/>
+          <w:highlight w:val="yellow"/>
+        </w:rPr>
+        <w:t xml:space="preserve"> </w:t>
+      </w:r>
+    </w:p>
+    <w:p>
+      <w:pPr>
+        <w:pStyle w:val="ListParagraph"/>
+        <w:numPr>
+          <w:ilvl w:val="1"/>
+          <w:numId w:val="2"/>
+        </w:numPr>
+        <w:rPr>
+          <w:rFonts w:ascii="Consolas" w:hAnsi="Consolas" w:cstheme="minorHAnsi"/>
+          <w:highlight w:val="yellow"/>
+        </w:rPr>
+      </w:pPr>
+      <w:r>
+        <w:rPr>
+          <w:rFonts w:cstheme="minorHAnsi"/>
+          <w:highlight w:val="yellow"/>
+        </w:rPr>
+        <w:t>S</w:t>
+      </w:r>
+      <w:r>
+        <w:rPr>
+          <w:rFonts w:cstheme="minorHAnsi"/>
+          <w:highlight w:val="yellow"/>
+        </w:rPr>
+        <w:t>tandard library</w:t>
+      </w:r>
+      <w:r>
+        <w:rPr>
+          <w:rFonts w:cstheme="minorHAnsi"/>
+          <w:highlight w:val="yellow"/>
+        </w:rPr>
+        <w:t>, which at least includes functional methods like</w:t>
+      </w:r>
+      <w:r>
+        <w:rPr>
+          <w:rFonts w:cstheme="minorHAnsi"/>
+          <w:highlight w:val="yellow"/>
+        </w:rPr>
+        <w:t xml:space="preserve"> </w:t>
+      </w:r>
+      <w:r>
+        <w:rPr>
+          <w:rFonts w:ascii="Consolas" w:hAnsi="Consolas"/>
+          <w:color w:val="1F3864" w:themeColor="accent1" w:themeShade="80"/>
+          <w:highlight w:val="yellow"/>
+        </w:rPr>
+        <w:t>map</w:t>
+      </w:r>
+      <w:r>
+        <w:rPr>
+          <w:rFonts w:cstheme="minorHAnsi"/>
+          <w:highlight w:val="yellow"/>
         </w:rPr>
         <w:t>.</w:t>
       </w:r>
@@ -324,25 +737,201 @@
       <w:pPr>
         <w:pStyle w:val="ListParagraph"/>
         <w:numPr>
+          <w:ilvl w:val="1"/>
+          <w:numId w:val="2"/>
+        </w:numPr>
+        <w:rPr>
+          <w:rFonts w:ascii="Consolas" w:hAnsi="Consolas" w:cstheme="minorHAnsi"/>
+          <w:highlight w:val="yellow"/>
+        </w:rPr>
+      </w:pPr>
+      <w:proofErr w:type="gramStart"/>
+      <w:r>
+        <w:rPr>
+          <w:rFonts w:ascii="Consolas" w:hAnsi="Consolas" w:cstheme="minorHAnsi"/>
+          <w:color w:val="1F3864" w:themeColor="accent1" w:themeShade="80"/>
+          <w:highlight w:val="yellow"/>
+        </w:rPr>
+        <w:t>import</w:t>
+      </w:r>
+      <w:proofErr w:type="gramEnd"/>
+      <w:r>
+        <w:rPr>
+          <w:rFonts w:cstheme="minorHAnsi"/>
+          <w:highlight w:val="yellow"/>
+        </w:rPr>
+        <w:t xml:space="preserve"> statement.</w:t>
+      </w:r>
+      <w:r>
+        <w:rPr>
+          <w:rFonts w:cstheme="minorHAnsi"/>
+        </w:rPr>
+        <w:t xml:space="preserve"> </w:t>
+      </w:r>
+      <w:proofErr w:type="gramStart"/>
+      <w:r>
+        <w:rPr>
+          <w:rFonts w:cstheme="minorHAnsi"/>
+          <w:color w:val="FF0000"/>
+        </w:rPr>
+        <w:t>Possibly</w:t>
+      </w:r>
+      <w:proofErr w:type="gramEnd"/>
+      <w:r>
+        <w:rPr>
+          <w:rFonts w:cstheme="minorHAnsi"/>
+          <w:color w:val="FF0000"/>
+        </w:rPr>
+        <w:t xml:space="preserve"> add in </w:t>
+      </w:r>
+      <w:r>
+        <w:rPr>
+          <w:rFonts w:ascii="Consolas" w:hAnsi="Consolas" w:cstheme="minorHAnsi"/>
+          <w:color w:val="1F3864" w:themeColor="accent1" w:themeShade="80"/>
+        </w:rPr>
+        <w:t xml:space="preserve">from </w:t>
+      </w:r>
+      <w:r>
+        <w:rPr>
+          <w:rFonts w:cstheme="minorHAnsi"/>
+          <w:color w:val="FF0000"/>
+        </w:rPr>
+        <w:t>_</w:t>
+      </w:r>
+      <w:r>
+        <w:rPr>
+          <w:rFonts w:ascii="Consolas" w:hAnsi="Consolas" w:cstheme="minorHAnsi"/>
+          <w:color w:val="1F3864" w:themeColor="accent1" w:themeShade="80"/>
+        </w:rPr>
+        <w:t xml:space="preserve"> i</w:t>
+      </w:r>
+      <w:r>
+        <w:rPr>
+          <w:rFonts w:ascii="Consolas" w:hAnsi="Consolas" w:cstheme="minorHAnsi"/>
+          <w:color w:val="1F3864" w:themeColor="accent1" w:themeShade="80"/>
+        </w:rPr>
+        <w:t>mport</w:t>
+      </w:r>
+      <w:r>
+        <w:rPr>
+          <w:rFonts w:ascii="Consolas" w:hAnsi="Consolas" w:cstheme="minorHAnsi"/>
+          <w:color w:val="1F3864" w:themeColor="accent1" w:themeShade="80"/>
+        </w:rPr>
+        <w:t xml:space="preserve"> </w:t>
+      </w:r>
+      <w:r>
+        <w:rPr>
+          <w:rFonts w:cstheme="minorHAnsi"/>
+          <w:color w:val="FF0000"/>
+        </w:rPr>
+        <w:t xml:space="preserve">_? </w:t>
+      </w:r>
+    </w:p>
+    <w:p>
+      <w:pPr>
+        <w:pStyle w:val="ListParagraph"/>
+        <w:numPr>
           <w:ilvl w:val="0"/>
           <w:numId w:val="2"/>
         </w:numPr>
         <w:rPr>
-          <w:rFonts w:cstheme="minorHAnsi"/>
-        </w:rPr>
-      </w:pPr>
-      <w:r>
-        <w:rPr>
-          <w:rFonts w:ascii="Consolas" w:hAnsi="Consolas" w:cstheme="minorHAnsi"/>
-          <w:color w:val="1F3864" w:themeColor="accent1" w:themeShade="80"/>
-        </w:rPr>
-        <w:t>switch</w:t>
-      </w:r>
-      <w:r>
-        <w:rPr>
-          <w:rFonts w:cstheme="minorHAnsi"/>
-        </w:rPr>
-        <w:t xml:space="preserve"> statements (with Pythonic indentation and Java-like syntax).</w:t>
+          <w:rFonts w:ascii="Consolas" w:hAnsi="Consolas" w:cstheme="minorHAnsi"/>
+          <w:highlight w:val="green"/>
+        </w:rPr>
+      </w:pPr>
+      <w:r>
+        <w:rPr>
+          <w:rFonts w:cstheme="minorHAnsi"/>
+          <w:highlight w:val="green"/>
+        </w:rPr>
+        <w:t>Numerical operators (</w:t>
+      </w:r>
+      <w:r>
+        <w:rPr>
+          <w:rFonts w:ascii="Consolas" w:hAnsi="Consolas"/>
+          <w:color w:val="1F3864" w:themeColor="accent1" w:themeShade="80"/>
+          <w:highlight w:val="green"/>
+        </w:rPr>
+        <w:t>+</w:t>
+      </w:r>
+      <w:r>
+        <w:rPr>
+          <w:highlight w:val="green"/>
+        </w:rPr>
+        <w:t xml:space="preserve">, </w:t>
+      </w:r>
+      <w:r>
+        <w:rPr>
+          <w:rFonts w:ascii="Consolas" w:hAnsi="Consolas"/>
+          <w:color w:val="1F3864" w:themeColor="accent1" w:themeShade="80"/>
+          <w:highlight w:val="green"/>
+        </w:rPr>
+        <w:t>-</w:t>
+      </w:r>
+      <w:r>
+        <w:rPr>
+          <w:highlight w:val="green"/>
+        </w:rPr>
+        <w:t xml:space="preserve">, </w:t>
+      </w:r>
+      <w:r>
+        <w:rPr>
+          <w:rFonts w:ascii="Consolas" w:hAnsi="Consolas"/>
+          <w:color w:val="1F3864" w:themeColor="accent1" w:themeShade="80"/>
+          <w:highlight w:val="green"/>
+        </w:rPr>
+        <w:t>*</w:t>
+      </w:r>
+      <w:r>
+        <w:rPr>
+          <w:highlight w:val="green"/>
+        </w:rPr>
+        <w:t xml:space="preserve">, </w:t>
+      </w:r>
+      <w:r>
+        <w:rPr>
+          <w:rFonts w:ascii="Consolas" w:hAnsi="Consolas"/>
+          <w:color w:val="1F3864" w:themeColor="accent1" w:themeShade="80"/>
+          <w:highlight w:val="green"/>
+        </w:rPr>
+        <w:t>/</w:t>
+      </w:r>
+      <w:r>
+        <w:rPr>
+          <w:highlight w:val="green"/>
+        </w:rPr>
+        <w:t xml:space="preserve">, </w:t>
+      </w:r>
+      <w:proofErr w:type="gramStart"/>
+      <w:r>
+        <w:rPr>
+          <w:rFonts w:ascii="Consolas" w:hAnsi="Consolas"/>
+          <w:color w:val="1F3864" w:themeColor="accent1" w:themeShade="80"/>
+          <w:highlight w:val="green"/>
+        </w:rPr>
+        <w:t>%</w:t>
+      </w:r>
+      <w:proofErr w:type="gramEnd"/>
+      <w:r>
+        <w:rPr>
+          <w:rFonts w:cstheme="minorHAnsi"/>
+          <w:highlight w:val="green"/>
+        </w:rPr>
+        <w:t xml:space="preserve">, </w:t>
+      </w:r>
+      <w:r>
+        <w:rPr>
+          <w:rFonts w:ascii="Consolas" w:hAnsi="Consolas" w:cstheme="minorHAnsi"/>
+          <w:color w:val="1F3864" w:themeColor="accent1" w:themeShade="80"/>
+          <w:highlight w:val="green"/>
+        </w:rPr>
+        <w:t>^</w:t>
+      </w:r>
+      <w:r>
+        <w:rPr>
+          <w:highlight w:val="green"/>
+        </w:rPr>
+        <w:t>).</w:t>
       </w:r>
     </w:p>
     <w:p>
@@ -353,47 +942,313 @@
           <w:numId w:val="2"/>
         </w:numPr>
         <w:rPr>
-          <w:rFonts w:cstheme="minorHAnsi"/>
-        </w:rPr>
-      </w:pPr>
-      <w:r>
-        <w:rPr>
-          <w:rFonts w:ascii="Consolas" w:hAnsi="Consolas" w:cstheme="minorHAnsi"/>
-          <w:color w:val="1F3864" w:themeColor="accent1" w:themeShade="80"/>
-        </w:rPr>
-        <w:t>try</w:t>
-      </w:r>
-      <w:r>
-        <w:rPr>
-          <w:rFonts w:cstheme="minorHAnsi"/>
-        </w:rPr>
-        <w:t>/</w:t>
-      </w:r>
-      <w:r>
-        <w:rPr>
-          <w:rFonts w:ascii="Consolas" w:hAnsi="Consolas" w:cstheme="minorHAnsi"/>
-          <w:color w:val="1F3864" w:themeColor="accent1" w:themeShade="80"/>
-        </w:rPr>
-        <w:t>catch</w:t>
-      </w:r>
-      <w:r>
-        <w:rPr>
-          <w:rFonts w:cstheme="minorHAnsi"/>
-        </w:rPr>
-        <w:t xml:space="preserve"> statements (with Pythonic indentation and Java-like syntax).</w:t>
-      </w:r>
-      <w:r>
-        <w:rPr>
-          <w:rFonts w:cstheme="minorHAnsi"/>
-        </w:rPr>
+          <w:rFonts w:ascii="Consolas" w:hAnsi="Consolas" w:cstheme="minorHAnsi"/>
+        </w:rPr>
+      </w:pPr>
+      <w:r>
+        <w:t>Compound assignment operators (</w:t>
+      </w:r>
+      <w:r>
+        <w:rPr>
+          <w:rFonts w:ascii="Consolas" w:hAnsi="Consolas"/>
+          <w:color w:val="1F3864" w:themeColor="accent1" w:themeShade="80"/>
+        </w:rPr>
+        <w:t>+=</w:t>
+      </w:r>
+      <w:r>
+        <w:t xml:space="preserve">, </w:t>
+      </w:r>
+      <w:r>
+        <w:rPr>
+          <w:rFonts w:ascii="Consolas" w:hAnsi="Consolas"/>
+          <w:color w:val="1F3864" w:themeColor="accent1" w:themeShade="80"/>
+        </w:rPr>
+        <w:t>-=</w:t>
+      </w:r>
+      <w:r>
+        <w:t xml:space="preserve">, </w:t>
+      </w:r>
+      <w:r>
+        <w:rPr>
+          <w:rFonts w:ascii="Consolas" w:hAnsi="Consolas"/>
+          <w:color w:val="1F3864" w:themeColor="accent1" w:themeShade="80"/>
+        </w:rPr>
+        <w:t>*=</w:t>
+      </w:r>
+      <w:r>
+        <w:t xml:space="preserve">, </w:t>
+      </w:r>
+      <w:r>
+        <w:rPr>
+          <w:rFonts w:ascii="Consolas" w:hAnsi="Consolas"/>
+          <w:color w:val="1F3864" w:themeColor="accent1" w:themeShade="80"/>
+        </w:rPr>
+        <w:t>/=</w:t>
+      </w:r>
+      <w:r>
+        <w:t xml:space="preserve">, </w:t>
+      </w:r>
+      <w:proofErr w:type="gramStart"/>
+      <w:r>
+        <w:rPr>
+          <w:rFonts w:ascii="Consolas" w:hAnsi="Consolas"/>
+          <w:color w:val="1F3864" w:themeColor="accent1" w:themeShade="80"/>
+        </w:rPr>
+        <w:t>%</w:t>
+      </w:r>
+      <w:proofErr w:type="gramEnd"/>
+      <w:r>
+        <w:rPr>
+          <w:rFonts w:ascii="Consolas" w:hAnsi="Consolas"/>
+          <w:color w:val="1F3864" w:themeColor="accent1" w:themeShade="80"/>
+        </w:rPr>
+        <w:t>=</w:t>
+      </w:r>
+      <w:r>
+        <w:rPr>
+          <w:rFonts w:cstheme="minorHAnsi"/>
+        </w:rPr>
+        <w:t xml:space="preserve">, </w:t>
+      </w:r>
+      <w:r>
+        <w:rPr>
+          <w:rFonts w:ascii="Consolas" w:hAnsi="Consolas" w:cstheme="minorHAnsi"/>
+          <w:color w:val="1F3864" w:themeColor="accent1" w:themeShade="80"/>
+        </w:rPr>
+        <w:t>^=</w:t>
+      </w:r>
+      <w:r>
+        <w:t>).</w:t>
+      </w:r>
+    </w:p>
+    <w:p>
+      <w:pPr>
+        <w:pStyle w:val="ListParagraph"/>
+        <w:numPr>
+          <w:ilvl w:val="0"/>
+          <w:numId w:val="2"/>
+        </w:numPr>
+        <w:rPr>
+          <w:rFonts w:ascii="Consolas" w:hAnsi="Consolas" w:cstheme="minorHAnsi"/>
+          <w:highlight w:val="green"/>
+        </w:rPr>
+      </w:pPr>
+      <w:r>
+        <w:rPr>
+          <w:highlight w:val="green"/>
+        </w:rPr>
+        <w:t>Comparison operators (</w:t>
+      </w:r>
+      <w:r>
+        <w:rPr>
+          <w:rFonts w:ascii="Consolas" w:hAnsi="Consolas"/>
+          <w:color w:val="1F3864" w:themeColor="accent1" w:themeShade="80"/>
+          <w:highlight w:val="green"/>
+        </w:rPr>
+        <w:t>&gt;=</w:t>
+      </w:r>
+      <w:r>
+        <w:rPr>
+          <w:highlight w:val="green"/>
+        </w:rPr>
+        <w:t xml:space="preserve">, </w:t>
+      </w:r>
+      <w:r>
+        <w:rPr>
+          <w:rFonts w:ascii="Consolas" w:hAnsi="Consolas"/>
+          <w:color w:val="1F3864" w:themeColor="accent1" w:themeShade="80"/>
+          <w:highlight w:val="green"/>
+        </w:rPr>
+        <w:t>&lt;=</w:t>
+      </w:r>
+      <w:r>
+        <w:rPr>
+          <w:highlight w:val="green"/>
+        </w:rPr>
+        <w:t xml:space="preserve">, </w:t>
+      </w:r>
+      <w:r>
+        <w:rPr>
+          <w:rFonts w:ascii="Consolas" w:hAnsi="Consolas"/>
+          <w:color w:val="1F3864" w:themeColor="accent1" w:themeShade="80"/>
+          <w:highlight w:val="green"/>
+        </w:rPr>
+        <w:t>&gt;</w:t>
+      </w:r>
+      <w:r>
+        <w:rPr>
+          <w:rFonts w:cstheme="minorHAnsi"/>
+          <w:highlight w:val="green"/>
+        </w:rPr>
+        <w:t xml:space="preserve">, </w:t>
+      </w:r>
+      <w:r>
+        <w:rPr>
+          <w:rFonts w:ascii="Consolas" w:hAnsi="Consolas" w:cstheme="minorHAnsi"/>
+          <w:color w:val="1F3864" w:themeColor="accent1" w:themeShade="80"/>
+          <w:highlight w:val="green"/>
+        </w:rPr>
+        <w:t>&lt;</w:t>
+      </w:r>
+      <w:r>
+        <w:rPr>
+          <w:rFonts w:cstheme="minorHAnsi"/>
+          <w:highlight w:val="green"/>
+        </w:rPr>
+        <w:t xml:space="preserve">): Note, we will use </w:t>
+      </w:r>
+      <w:r>
+        <w:rPr>
+          <w:rFonts w:ascii="Consolas" w:hAnsi="Consolas" w:cstheme="minorHAnsi"/>
+          <w:color w:val="1F3864" w:themeColor="accent1" w:themeShade="80"/>
+          <w:highlight w:val="green"/>
+        </w:rPr>
+        <w:t>is</w:t>
+      </w:r>
+      <w:r>
+        <w:rPr>
+          <w:rFonts w:cstheme="minorHAnsi"/>
+          <w:highlight w:val="green"/>
+        </w:rPr>
+        <w:t xml:space="preserve"> and </w:t>
+      </w:r>
+      <w:r>
+        <w:rPr>
+          <w:rFonts w:ascii="Consolas" w:hAnsi="Consolas" w:cstheme="minorHAnsi"/>
+          <w:color w:val="1F3864" w:themeColor="accent1" w:themeShade="80"/>
+          <w:highlight w:val="green"/>
+        </w:rPr>
+        <w:t>not</w:t>
+      </w:r>
+      <w:r>
+        <w:rPr>
+          <w:rFonts w:cstheme="minorHAnsi"/>
+          <w:highlight w:val="green"/>
+        </w:rPr>
+        <w:t xml:space="preserve"> for equals and not equals, which will return true if the values are equal (and not references like in Python).</w:t>
+      </w:r>
+    </w:p>
+    <w:p>
+      <w:pPr>
+        <w:pStyle w:val="ListParagraph"/>
+        <w:numPr>
+          <w:ilvl w:val="0"/>
+          <w:numId w:val="2"/>
+        </w:numPr>
+        <w:rPr>
+          <w:rFonts w:ascii="Consolas" w:hAnsi="Consolas" w:cstheme="minorHAnsi"/>
+        </w:rPr>
+      </w:pPr>
+      <w:r>
+        <w:rPr>
+          <w:highlight w:val="red"/>
+        </w:rPr>
+        <w:t>Increment/decrement operators (</w:t>
+      </w:r>
+      <w:proofErr w:type="spellStart"/>
+      <w:r>
+        <w:rPr>
+          <w:rFonts w:ascii="Consolas" w:hAnsi="Consolas"/>
+          <w:color w:val="1F3864" w:themeColor="accent1" w:themeShade="80"/>
+          <w:highlight w:val="red"/>
+        </w:rPr>
+        <w:t>i</w:t>
+      </w:r>
+      <w:proofErr w:type="spellEnd"/>
+      <w:r>
+        <w:rPr>
+          <w:rFonts w:ascii="Consolas" w:hAnsi="Consolas"/>
+          <w:color w:val="1F3864" w:themeColor="accent1" w:themeShade="80"/>
+          <w:highlight w:val="red"/>
+        </w:rPr>
+        <w:t>++</w:t>
+      </w:r>
+      <w:r>
+        <w:rPr>
+          <w:highlight w:val="red"/>
+        </w:rPr>
+        <w:t xml:space="preserve">, </w:t>
+      </w:r>
+      <w:proofErr w:type="spellStart"/>
+      <w:r>
+        <w:rPr>
+          <w:rFonts w:ascii="Consolas" w:hAnsi="Consolas"/>
+          <w:color w:val="1F3864" w:themeColor="accent1" w:themeShade="80"/>
+          <w:highlight w:val="red"/>
+        </w:rPr>
+        <w:t>i</w:t>
+      </w:r>
+      <w:proofErr w:type="spellEnd"/>
+      <w:r>
+        <w:rPr>
+          <w:rFonts w:ascii="Consolas" w:hAnsi="Consolas"/>
+          <w:color w:val="1F3864" w:themeColor="accent1" w:themeShade="80"/>
+          <w:highlight w:val="red"/>
+        </w:rPr>
+        <w:t>--</w:t>
+      </w:r>
+      <w:r>
+        <w:rPr>
+          <w:highlight w:val="red"/>
+        </w:rPr>
+        <w:t xml:space="preserve">, </w:t>
+      </w:r>
+      <w:r>
+        <w:rPr>
+          <w:rFonts w:ascii="Consolas" w:hAnsi="Consolas"/>
+          <w:color w:val="1F3864" w:themeColor="accent1" w:themeShade="80"/>
+          <w:highlight w:val="red"/>
+        </w:rPr>
+        <w:t>++</w:t>
+      </w:r>
+      <w:proofErr w:type="spellStart"/>
+      <w:r>
+        <w:rPr>
+          <w:rFonts w:ascii="Consolas" w:hAnsi="Consolas"/>
+          <w:color w:val="1F3864" w:themeColor="accent1" w:themeShade="80"/>
+          <w:highlight w:val="red"/>
+        </w:rPr>
+        <w:t>i</w:t>
+      </w:r>
+      <w:proofErr w:type="spellEnd"/>
+      <w:r>
+        <w:rPr>
+          <w:highlight w:val="red"/>
+        </w:rPr>
+        <w:t xml:space="preserve">, </w:t>
+      </w:r>
+      <w:r>
+        <w:rPr>
+          <w:rFonts w:ascii="Consolas" w:hAnsi="Consolas"/>
+          <w:color w:val="1F3864" w:themeColor="accent1" w:themeShade="80"/>
+          <w:highlight w:val="red"/>
+        </w:rPr>
+        <w:t>--</w:t>
+      </w:r>
+      <w:proofErr w:type="spellStart"/>
+      <w:r>
+        <w:rPr>
+          <w:rFonts w:ascii="Consolas" w:hAnsi="Consolas"/>
+          <w:color w:val="1F3864" w:themeColor="accent1" w:themeShade="80"/>
+          <w:highlight w:val="red"/>
+        </w:rPr>
+        <w:t>i</w:t>
+      </w:r>
+      <w:proofErr w:type="spellEnd"/>
+      <w:r>
+        <w:rPr>
+          <w:highlight w:val="red"/>
+        </w:rPr>
+        <w:t>).</w:t>
+      </w:r>
+      <w:r>
         <w:t xml:space="preserve"> </w:t>
       </w:r>
       <w:r>
         <w:rPr>
-          <w:rFonts w:cstheme="minorHAnsi"/>
           <w:color w:val="FF0000"/>
         </w:rPr>
-        <w:t>Use Lua tables to implement dispatcher for this.</w:t>
+        <w:t>Probably not these.</w:t>
       </w:r>
     </w:p>
     <w:p>
@@ -405,222 +1260,116 @@
         </w:numPr>
         <w:rPr>
           <w:rFonts w:ascii="Consolas" w:hAnsi="Consolas" w:cstheme="minorHAnsi"/>
-        </w:rPr>
-      </w:pPr>
-      <w:r>
-        <w:rPr>
-          <w:rFonts w:ascii="Consolas" w:hAnsi="Consolas" w:cstheme="minorHAnsi"/>
-          <w:color w:val="1F3864" w:themeColor="accent1" w:themeShade="80"/>
-        </w:rPr>
-        <w:t>and</w:t>
-      </w:r>
-      <w:r>
-        <w:rPr>
-          <w:rFonts w:cstheme="minorHAnsi"/>
-        </w:rPr>
-        <w:t>,</w:t>
-      </w:r>
-      <w:r>
-        <w:rPr>
-          <w:rFonts w:cstheme="minorHAnsi"/>
-          <w:color w:val="1F3864" w:themeColor="accent1" w:themeShade="80"/>
-        </w:rPr>
-        <w:t xml:space="preserve"> </w:t>
-      </w:r>
-      <w:r>
-        <w:rPr>
-          <w:rFonts w:ascii="Consolas" w:hAnsi="Consolas" w:cstheme="minorHAnsi"/>
-          <w:color w:val="1F3864" w:themeColor="accent1" w:themeShade="80"/>
-        </w:rPr>
-        <w:t>or</w:t>
-      </w:r>
-      <w:r>
-        <w:rPr>
-          <w:rFonts w:cstheme="minorHAnsi"/>
-        </w:rPr>
-        <w:t>,</w:t>
-      </w:r>
-      <w:r>
-        <w:rPr>
-          <w:rFonts w:cstheme="minorHAnsi"/>
-          <w:color w:val="1F3864" w:themeColor="accent1" w:themeShade="80"/>
-        </w:rPr>
-        <w:t xml:space="preserve"> </w:t>
-      </w:r>
-      <w:r>
-        <w:rPr>
-          <w:rFonts w:ascii="Consolas" w:hAnsi="Consolas" w:cstheme="minorHAnsi"/>
-          <w:color w:val="1F3864" w:themeColor="accent1" w:themeShade="80"/>
-        </w:rPr>
-        <w:t>is</w:t>
-      </w:r>
-      <w:r>
-        <w:rPr>
-          <w:rFonts w:cstheme="minorHAnsi"/>
-        </w:rPr>
-        <w:t>,</w:t>
-      </w:r>
-      <w:r>
-        <w:rPr>
-          <w:rFonts w:cstheme="minorHAnsi"/>
-        </w:rPr>
-        <w:t xml:space="preserve"> </w:t>
-      </w:r>
-      <w:r>
-        <w:rPr>
-          <w:rFonts w:ascii="Consolas" w:hAnsi="Consolas" w:cstheme="minorHAnsi"/>
-          <w:color w:val="1F3864" w:themeColor="accent1" w:themeShade="80"/>
-        </w:rPr>
-        <w:t>not</w:t>
-      </w:r>
-      <w:r>
-        <w:rPr>
-          <w:rFonts w:cstheme="minorHAnsi"/>
-        </w:rPr>
-        <w:t>,</w:t>
-      </w:r>
-      <w:r>
-        <w:rPr>
-          <w:rFonts w:cstheme="minorHAnsi"/>
-          <w:color w:val="1F3864" w:themeColor="accent1" w:themeShade="80"/>
-        </w:rPr>
-        <w:t xml:space="preserve"> </w:t>
-      </w:r>
-      <w:r>
-        <w:rPr>
-          <w:rFonts w:ascii="Consolas" w:hAnsi="Consolas" w:cstheme="minorHAnsi"/>
-          <w:color w:val="1F3864" w:themeColor="accent1" w:themeShade="80"/>
-        </w:rPr>
-        <w:t>in</w:t>
-      </w:r>
-      <w:r>
-        <w:rPr>
-          <w:rFonts w:cstheme="minorHAnsi"/>
-        </w:rPr>
-        <w:t>,</w:t>
-      </w:r>
-      <w:r>
-        <w:rPr>
-          <w:rFonts w:cstheme="minorHAnsi"/>
-          <w:color w:val="1F3864" w:themeColor="accent1" w:themeShade="80"/>
-        </w:rPr>
-        <w:t xml:space="preserve"> </w:t>
-      </w:r>
-      <w:r>
-        <w:rPr>
-          <w:rFonts w:ascii="Consolas" w:hAnsi="Consolas" w:cstheme="minorHAnsi"/>
-          <w:color w:val="1F3864" w:themeColor="accent1" w:themeShade="80"/>
-        </w:rPr>
-        <w:t>break</w:t>
-      </w:r>
-      <w:r>
-        <w:rPr>
-          <w:rFonts w:cstheme="minorHAnsi"/>
-        </w:rPr>
-        <w:t xml:space="preserve">, </w:t>
-      </w:r>
-      <w:r>
-        <w:rPr>
-          <w:rFonts w:ascii="Consolas" w:hAnsi="Consolas" w:cstheme="minorHAnsi"/>
-          <w:color w:val="1F3864" w:themeColor="accent1" w:themeShade="80"/>
-        </w:rPr>
-        <w:t>continue</w:t>
-      </w:r>
-      <w:r>
-        <w:rPr>
-          <w:rFonts w:cstheme="minorHAnsi"/>
-          <w:color w:val="1F3864" w:themeColor="accent1" w:themeShade="80"/>
-        </w:rPr>
-        <w:t xml:space="preserve">, </w:t>
-      </w:r>
+          <w:highlight w:val="green"/>
+        </w:rPr>
+      </w:pPr>
+      <w:r>
+        <w:rPr>
+          <w:highlight w:val="green"/>
+        </w:rPr>
+        <w:t>Negate operator (</w:t>
+      </w:r>
+      <w:r>
+        <w:rPr>
+          <w:rFonts w:ascii="Consolas" w:hAnsi="Consolas"/>
+          <w:color w:val="1F3864" w:themeColor="accent1" w:themeShade="80"/>
+          <w:highlight w:val="green"/>
+        </w:rPr>
+        <w:t>-n</w:t>
+      </w:r>
+      <w:r>
+        <w:rPr>
+          <w:rFonts w:cstheme="minorHAnsi"/>
+          <w:highlight w:val="green"/>
+        </w:rPr>
+        <w:t>).</w:t>
+      </w:r>
+    </w:p>
+    <w:p>
+      <w:pPr>
+        <w:pStyle w:val="ListParagraph"/>
+        <w:numPr>
+          <w:ilvl w:val="0"/>
+          <w:numId w:val="2"/>
+        </w:numPr>
+        <w:rPr>
+          <w:rFonts w:ascii="Consolas" w:hAnsi="Consolas" w:cstheme="minorHAnsi"/>
+          <w:highlight w:val="green"/>
+        </w:rPr>
+      </w:pPr>
+      <w:r>
+        <w:rPr>
+          <w:rFonts w:cstheme="minorHAnsi"/>
+          <w:highlight w:val="green"/>
+        </w:rPr>
+        <w:t>Concatenate operator (</w:t>
+      </w:r>
+      <w:r>
+        <w:rPr>
+          <w:rFonts w:ascii="Consolas" w:hAnsi="Consolas"/>
+          <w:color w:val="1F3864" w:themeColor="accent1" w:themeShade="80"/>
+          <w:highlight w:val="green"/>
+        </w:rPr>
+        <w:t>++</w:t>
+      </w:r>
+      <w:r>
+        <w:rPr>
+          <w:rFonts w:cstheme="minorHAnsi"/>
+          <w:highlight w:val="green"/>
+        </w:rPr>
+        <w:t>).</w:t>
+      </w:r>
+    </w:p>
+    <w:p>
+      <w:pPr>
+        <w:pStyle w:val="ListParagraph"/>
+        <w:numPr>
+          <w:ilvl w:val="0"/>
+          <w:numId w:val="2"/>
+        </w:numPr>
+        <w:rPr>
+          <w:rFonts w:ascii="Consolas" w:hAnsi="Consolas" w:cstheme="minorHAnsi"/>
+        </w:rPr>
+      </w:pPr>
+      <w:r>
+        <w:rPr>
+          <w:rFonts w:cstheme="minorHAnsi"/>
+        </w:rPr>
+        <w:t>Optional</w:t>
+      </w:r>
+      <w:r>
+        <w:rPr>
+          <w:rFonts w:cstheme="minorHAnsi"/>
+        </w:rPr>
+        <w:t xml:space="preserve"> enforceable</w:t>
+      </w:r>
+      <w:r>
+        <w:rPr>
+          <w:rFonts w:cstheme="minorHAnsi"/>
+        </w:rPr>
+        <w:t xml:space="preserve"> types:</w:t>
+      </w:r>
+    </w:p>
+    <w:p>
+      <w:pPr>
+        <w:pStyle w:val="ListParagraph"/>
+        <w:numPr>
+          <w:ilvl w:val="1"/>
+          <w:numId w:val="2"/>
+        </w:numPr>
+        <w:rPr>
+          <w:rFonts w:ascii="Consolas" w:hAnsi="Consolas" w:cstheme="minorHAnsi"/>
+        </w:rPr>
+      </w:pPr>
       <w:proofErr w:type="spellStart"/>
       <w:r>
         <w:rPr>
           <w:rFonts w:ascii="Consolas" w:hAnsi="Consolas" w:cstheme="minorHAnsi"/>
           <w:color w:val="1F3864" w:themeColor="accent1" w:themeShade="80"/>
         </w:rPr>
-        <w:t>len</w:t>
+        <w:t>boolean</w:t>
       </w:r>
       <w:proofErr w:type="spellEnd"/>
-      <w:r>
-        <w:rPr>
-          <w:rFonts w:cstheme="minorHAnsi"/>
-        </w:rPr>
-        <w:t>,</w:t>
-      </w:r>
-      <w:r>
-        <w:rPr>
-          <w:rFonts w:cstheme="minorHAnsi"/>
-        </w:rPr>
-        <w:t xml:space="preserve"> </w:t>
-      </w:r>
-      <w:r>
-        <w:rPr>
-          <w:rFonts w:cstheme="minorHAnsi"/>
-        </w:rPr>
-        <w:t xml:space="preserve">and </w:t>
-      </w:r>
-      <w:r>
-        <w:rPr>
-          <w:rFonts w:ascii="Consolas" w:hAnsi="Consolas" w:cstheme="minorHAnsi"/>
-          <w:color w:val="1F3864" w:themeColor="accent1" w:themeShade="80"/>
-        </w:rPr>
-        <w:t>return</w:t>
-      </w:r>
-      <w:r>
-        <w:rPr>
-          <w:rFonts w:cstheme="minorHAnsi"/>
-        </w:rPr>
-        <w:t xml:space="preserve"> keywords.</w:t>
-      </w:r>
-    </w:p>
-    <w:p>
-      <w:pPr>
-        <w:pStyle w:val="ListParagraph"/>
-        <w:numPr>
-          <w:ilvl w:val="0"/>
-          <w:numId w:val="2"/>
-        </w:numPr>
-        <w:rPr>
-          <w:rFonts w:ascii="Consolas" w:hAnsi="Consolas" w:cstheme="minorHAnsi"/>
-        </w:rPr>
-      </w:pPr>
-      <w:r>
-        <w:rPr>
-          <w:rFonts w:cstheme="minorHAnsi"/>
-        </w:rPr>
-        <w:t>First-class functions.</w:t>
-      </w:r>
-    </w:p>
-    <w:p>
-      <w:pPr>
-        <w:pStyle w:val="ListParagraph"/>
-        <w:numPr>
-          <w:ilvl w:val="0"/>
-          <w:numId w:val="2"/>
-        </w:numPr>
-        <w:rPr>
-          <w:rFonts w:ascii="Consolas" w:hAnsi="Consolas" w:cstheme="minorHAnsi"/>
-        </w:rPr>
-      </w:pPr>
-      <w:r>
-        <w:rPr>
-          <w:rFonts w:cstheme="minorHAnsi"/>
-        </w:rPr>
-        <w:t>Librarie</w:t>
-      </w:r>
-      <w:r>
-        <w:rPr>
-          <w:rFonts w:cstheme="minorHAnsi"/>
-        </w:rPr>
-        <w:t>s:</w:t>
-      </w:r>
-      <w:r>
-        <w:rPr>
-          <w:rFonts w:cstheme="minorHAnsi"/>
-        </w:rPr>
-        <w:t xml:space="preserve"> </w:t>
-      </w:r>
     </w:p>
     <w:p>
       <w:pPr>
@@ -631,44 +1380,15 @@
         </w:numPr>
         <w:rPr>
           <w:rFonts w:ascii="Consolas" w:hAnsi="Consolas" w:cstheme="minorHAnsi"/>
-        </w:rPr>
-      </w:pPr>
-      <w:r>
-        <w:rPr>
-          <w:rFonts w:cstheme="minorHAnsi"/>
-        </w:rPr>
-        <w:t>S</w:t>
-      </w:r>
-      <w:r>
-        <w:rPr>
-          <w:rFonts w:cstheme="minorHAnsi"/>
-        </w:rPr>
-        <w:t>tandard library</w:t>
-      </w:r>
-      <w:r>
-        <w:rPr>
-          <w:rFonts w:cstheme="minorHAnsi"/>
-        </w:rPr>
-        <w:t>, which at least includes functional methods like</w:t>
-      </w:r>
-      <w:r>
-        <w:rPr>
-          <w:rFonts w:cstheme="minorHAnsi"/>
-        </w:rPr>
-        <w:t xml:space="preserve"> </w:t>
-      </w:r>
-      <w:r>
-        <w:rPr>
-          <w:rFonts w:ascii="Consolas" w:hAnsi="Consolas"/>
-          <w:color w:val="1F3864" w:themeColor="accent1" w:themeShade="80"/>
-        </w:rPr>
-        <w:t>map</w:t>
-      </w:r>
-      <w:r>
-        <w:rPr>
-          <w:rFonts w:cstheme="minorHAnsi"/>
-        </w:rPr>
-        <w:t>.</w:t>
+          <w:color w:val="1F3864" w:themeColor="accent1" w:themeShade="80"/>
+        </w:rPr>
+      </w:pPr>
+      <w:r>
+        <w:rPr>
+          <w:rFonts w:ascii="Consolas" w:hAnsi="Consolas" w:cstheme="minorHAnsi"/>
+          <w:color w:val="1F3864" w:themeColor="accent1" w:themeShade="80"/>
+        </w:rPr>
+        <w:t>int</w:t>
       </w:r>
     </w:p>
     <w:p>
@@ -680,469 +1400,15 @@
         </w:numPr>
         <w:rPr>
           <w:rFonts w:ascii="Consolas" w:hAnsi="Consolas" w:cstheme="minorHAnsi"/>
-        </w:rPr>
-      </w:pPr>
-      <w:r>
-        <w:rPr>
-          <w:rFonts w:ascii="Consolas" w:hAnsi="Consolas" w:cstheme="minorHAnsi"/>
-          <w:color w:val="1F3864" w:themeColor="accent1" w:themeShade="80"/>
-        </w:rPr>
-        <w:t>import</w:t>
-      </w:r>
-      <w:r>
-        <w:rPr>
-          <w:rFonts w:cstheme="minorHAnsi"/>
-        </w:rPr>
-        <w:t xml:space="preserve"> statement.</w:t>
-      </w:r>
-    </w:p>
-    <w:p>
-      <w:pPr>
-        <w:pStyle w:val="ListParagraph"/>
-        <w:numPr>
-          <w:ilvl w:val="0"/>
-          <w:numId w:val="2"/>
-        </w:numPr>
-        <w:rPr>
-          <w:rFonts w:ascii="Consolas" w:hAnsi="Consolas" w:cstheme="minorHAnsi"/>
-        </w:rPr>
-      </w:pPr>
-      <w:r>
-        <w:rPr>
-          <w:rFonts w:cstheme="minorHAnsi"/>
-        </w:rPr>
-        <w:t>Numerical operators (</w:t>
-      </w:r>
-      <w:r>
-        <w:rPr>
-          <w:rFonts w:ascii="Consolas" w:hAnsi="Consolas"/>
-          <w:color w:val="1F3864" w:themeColor="accent1" w:themeShade="80"/>
-        </w:rPr>
-        <w:t>+</w:t>
-      </w:r>
-      <w:r>
-        <w:t xml:space="preserve">, </w:t>
-      </w:r>
-      <w:r>
-        <w:rPr>
-          <w:rFonts w:ascii="Consolas" w:hAnsi="Consolas"/>
-          <w:color w:val="1F3864" w:themeColor="accent1" w:themeShade="80"/>
-        </w:rPr>
-        <w:t>-</w:t>
-      </w:r>
-      <w:r>
-        <w:t xml:space="preserve">, </w:t>
-      </w:r>
-      <w:r>
-        <w:rPr>
-          <w:rFonts w:ascii="Consolas" w:hAnsi="Consolas"/>
-          <w:color w:val="1F3864" w:themeColor="accent1" w:themeShade="80"/>
-        </w:rPr>
-        <w:t>*</w:t>
-      </w:r>
-      <w:r>
-        <w:t xml:space="preserve">, </w:t>
-      </w:r>
-      <w:r>
-        <w:rPr>
-          <w:rFonts w:ascii="Consolas" w:hAnsi="Consolas"/>
-          <w:color w:val="1F3864" w:themeColor="accent1" w:themeShade="80"/>
-        </w:rPr>
-        <w:t>/</w:t>
-      </w:r>
-      <w:r>
-        <w:t xml:space="preserve">, </w:t>
-      </w:r>
-      <w:r>
-        <w:rPr>
-          <w:rFonts w:ascii="Consolas" w:hAnsi="Consolas"/>
-          <w:color w:val="1F3864" w:themeColor="accent1" w:themeShade="80"/>
-        </w:rPr>
-        <w:t>%</w:t>
-      </w:r>
-      <w:r>
-        <w:rPr>
-          <w:rFonts w:cstheme="minorHAnsi"/>
-        </w:rPr>
-        <w:t xml:space="preserve">, </w:t>
-      </w:r>
-      <w:r>
-        <w:rPr>
-          <w:rFonts w:ascii="Consolas" w:hAnsi="Consolas" w:cstheme="minorHAnsi"/>
-          <w:color w:val="1F3864" w:themeColor="accent1" w:themeShade="80"/>
-        </w:rPr>
-        <w:t>^</w:t>
-      </w:r>
-      <w:r>
-        <w:t>).</w:t>
-      </w:r>
-    </w:p>
-    <w:p>
-      <w:pPr>
-        <w:pStyle w:val="ListParagraph"/>
-        <w:numPr>
-          <w:ilvl w:val="0"/>
-          <w:numId w:val="2"/>
-        </w:numPr>
-        <w:rPr>
-          <w:rFonts w:ascii="Consolas" w:hAnsi="Consolas" w:cstheme="minorHAnsi"/>
-        </w:rPr>
-      </w:pPr>
-      <w:r>
-        <w:t>Compound assignment operators (</w:t>
-      </w:r>
-      <w:r>
-        <w:rPr>
-          <w:rFonts w:ascii="Consolas" w:hAnsi="Consolas"/>
-          <w:color w:val="1F3864" w:themeColor="accent1" w:themeShade="80"/>
-        </w:rPr>
-        <w:t>+=</w:t>
-      </w:r>
-      <w:r>
-        <w:t xml:space="preserve">, </w:t>
-      </w:r>
-      <w:r>
-        <w:rPr>
-          <w:rFonts w:ascii="Consolas" w:hAnsi="Consolas"/>
-          <w:color w:val="1F3864" w:themeColor="accent1" w:themeShade="80"/>
-        </w:rPr>
-        <w:t>-=</w:t>
-      </w:r>
-      <w:r>
-        <w:t xml:space="preserve">, </w:t>
-      </w:r>
-      <w:r>
-        <w:rPr>
-          <w:rFonts w:ascii="Consolas" w:hAnsi="Consolas"/>
-          <w:color w:val="1F3864" w:themeColor="accent1" w:themeShade="80"/>
-        </w:rPr>
-        <w:t>*=</w:t>
-      </w:r>
-      <w:r>
-        <w:t xml:space="preserve">, </w:t>
-      </w:r>
-      <w:r>
-        <w:rPr>
-          <w:rFonts w:ascii="Consolas" w:hAnsi="Consolas"/>
-          <w:color w:val="1F3864" w:themeColor="accent1" w:themeShade="80"/>
-        </w:rPr>
-        <w:t>/=</w:t>
-      </w:r>
-      <w:r>
-        <w:t xml:space="preserve">, </w:t>
-      </w:r>
-      <w:r>
-        <w:rPr>
-          <w:rFonts w:ascii="Consolas" w:hAnsi="Consolas"/>
-          <w:color w:val="1F3864" w:themeColor="accent1" w:themeShade="80"/>
-        </w:rPr>
-        <w:t>%=</w:t>
-      </w:r>
-      <w:r>
-        <w:rPr>
-          <w:rFonts w:cstheme="minorHAnsi"/>
-        </w:rPr>
-        <w:t xml:space="preserve">, </w:t>
-      </w:r>
-      <w:r>
-        <w:rPr>
-          <w:rFonts w:ascii="Consolas" w:hAnsi="Consolas" w:cstheme="minorHAnsi"/>
-          <w:color w:val="1F3864" w:themeColor="accent1" w:themeShade="80"/>
-        </w:rPr>
-        <w:t>^=</w:t>
-      </w:r>
-      <w:r>
-        <w:t>).</w:t>
-      </w:r>
-    </w:p>
-    <w:p>
-      <w:pPr>
-        <w:pStyle w:val="ListParagraph"/>
-        <w:numPr>
-          <w:ilvl w:val="0"/>
-          <w:numId w:val="2"/>
-        </w:numPr>
-        <w:rPr>
-          <w:rFonts w:ascii="Consolas" w:hAnsi="Consolas" w:cstheme="minorHAnsi"/>
-        </w:rPr>
-      </w:pPr>
-      <w:r>
-        <w:t>Comparison operators (</w:t>
-      </w:r>
-      <w:r>
-        <w:rPr>
-          <w:rFonts w:ascii="Consolas" w:hAnsi="Consolas"/>
-          <w:color w:val="1F3864" w:themeColor="accent1" w:themeShade="80"/>
-        </w:rPr>
-        <w:t>&gt;</w:t>
-      </w:r>
-      <w:r>
-        <w:rPr>
-          <w:rFonts w:ascii="Consolas" w:hAnsi="Consolas"/>
-          <w:color w:val="1F3864" w:themeColor="accent1" w:themeShade="80"/>
-        </w:rPr>
-        <w:t>=</w:t>
-      </w:r>
-      <w:r>
-        <w:t xml:space="preserve">, </w:t>
-      </w:r>
-      <w:r>
-        <w:rPr>
-          <w:rFonts w:ascii="Consolas" w:hAnsi="Consolas"/>
-          <w:color w:val="1F3864" w:themeColor="accent1" w:themeShade="80"/>
-        </w:rPr>
-        <w:t>&lt;</w:t>
-      </w:r>
-      <w:r>
-        <w:rPr>
-          <w:rFonts w:ascii="Consolas" w:hAnsi="Consolas"/>
-          <w:color w:val="1F3864" w:themeColor="accent1" w:themeShade="80"/>
-        </w:rPr>
-        <w:t>=</w:t>
-      </w:r>
-      <w:r>
-        <w:t xml:space="preserve">, </w:t>
-      </w:r>
-      <w:r>
-        <w:rPr>
-          <w:rFonts w:ascii="Consolas" w:hAnsi="Consolas"/>
-          <w:color w:val="1F3864" w:themeColor="accent1" w:themeShade="80"/>
-        </w:rPr>
-        <w:t>&gt;</w:t>
-      </w:r>
-      <w:r>
-        <w:rPr>
-          <w:rFonts w:cstheme="minorHAnsi"/>
-        </w:rPr>
-        <w:t xml:space="preserve">, </w:t>
-      </w:r>
-      <w:r>
-        <w:rPr>
-          <w:rFonts w:ascii="Consolas" w:hAnsi="Consolas" w:cstheme="minorHAnsi"/>
-          <w:color w:val="1F3864" w:themeColor="accent1" w:themeShade="80"/>
-        </w:rPr>
-        <w:t>&lt;</w:t>
-      </w:r>
-      <w:r>
-        <w:rPr>
-          <w:rFonts w:cstheme="minorHAnsi"/>
-        </w:rPr>
-        <w:t xml:space="preserve">): Note, we will use </w:t>
-      </w:r>
-      <w:r>
-        <w:rPr>
-          <w:rFonts w:ascii="Consolas" w:hAnsi="Consolas" w:cstheme="minorHAnsi"/>
-          <w:color w:val="1F3864" w:themeColor="accent1" w:themeShade="80"/>
-        </w:rPr>
-        <w:t>is</w:t>
-      </w:r>
-      <w:r>
-        <w:rPr>
-          <w:rFonts w:cstheme="minorHAnsi"/>
-        </w:rPr>
-        <w:t xml:space="preserve"> and </w:t>
-      </w:r>
-      <w:r>
-        <w:rPr>
-          <w:rFonts w:ascii="Consolas" w:hAnsi="Consolas" w:cstheme="minorHAnsi"/>
-          <w:color w:val="1F3864" w:themeColor="accent1" w:themeShade="80"/>
-        </w:rPr>
-        <w:t>not</w:t>
-      </w:r>
-      <w:r>
-        <w:rPr>
-          <w:rFonts w:cstheme="minorHAnsi"/>
-        </w:rPr>
-        <w:t xml:space="preserve"> for equals and not equals, which will return true if the values are equal (and not references like in Python).</w:t>
-      </w:r>
-    </w:p>
-    <w:p>
-      <w:pPr>
-        <w:pStyle w:val="ListParagraph"/>
-        <w:numPr>
-          <w:ilvl w:val="0"/>
-          <w:numId w:val="2"/>
-        </w:numPr>
-        <w:rPr>
-          <w:rFonts w:ascii="Consolas" w:hAnsi="Consolas" w:cstheme="minorHAnsi"/>
-        </w:rPr>
-      </w:pPr>
-      <w:r>
-        <w:t>Increment/decrement operators (</w:t>
-      </w:r>
-      <w:proofErr w:type="spellStart"/>
-      <w:r>
-        <w:rPr>
-          <w:rFonts w:ascii="Consolas" w:hAnsi="Consolas"/>
-          <w:color w:val="1F3864" w:themeColor="accent1" w:themeShade="80"/>
-        </w:rPr>
-        <w:t>i</w:t>
-      </w:r>
-      <w:proofErr w:type="spellEnd"/>
-      <w:r>
-        <w:rPr>
-          <w:rFonts w:ascii="Consolas" w:hAnsi="Consolas"/>
-          <w:color w:val="1F3864" w:themeColor="accent1" w:themeShade="80"/>
-        </w:rPr>
-        <w:t>++</w:t>
-      </w:r>
-      <w:r>
-        <w:t xml:space="preserve">, </w:t>
-      </w:r>
-      <w:proofErr w:type="spellStart"/>
-      <w:r>
-        <w:rPr>
-          <w:rFonts w:ascii="Consolas" w:hAnsi="Consolas"/>
-          <w:color w:val="1F3864" w:themeColor="accent1" w:themeShade="80"/>
-        </w:rPr>
-        <w:t>i</w:t>
-      </w:r>
-      <w:proofErr w:type="spellEnd"/>
-      <w:r>
-        <w:rPr>
-          <w:rFonts w:ascii="Consolas" w:hAnsi="Consolas"/>
-          <w:color w:val="1F3864" w:themeColor="accent1" w:themeShade="80"/>
-        </w:rPr>
-        <w:t>--</w:t>
-      </w:r>
-      <w:r>
-        <w:t xml:space="preserve">, </w:t>
-      </w:r>
-      <w:r>
-        <w:rPr>
-          <w:rFonts w:ascii="Consolas" w:hAnsi="Consolas"/>
-          <w:color w:val="1F3864" w:themeColor="accent1" w:themeShade="80"/>
-        </w:rPr>
-        <w:t>++</w:t>
-      </w:r>
-      <w:proofErr w:type="spellStart"/>
-      <w:r>
-        <w:rPr>
-          <w:rFonts w:ascii="Consolas" w:hAnsi="Consolas"/>
-          <w:color w:val="1F3864" w:themeColor="accent1" w:themeShade="80"/>
-        </w:rPr>
-        <w:t>i</w:t>
-      </w:r>
-      <w:proofErr w:type="spellEnd"/>
-      <w:r>
-        <w:t xml:space="preserve">, </w:t>
-      </w:r>
-      <w:r>
-        <w:rPr>
-          <w:rFonts w:ascii="Consolas" w:hAnsi="Consolas"/>
-          <w:color w:val="1F3864" w:themeColor="accent1" w:themeShade="80"/>
-        </w:rPr>
-        <w:t>--</w:t>
-      </w:r>
-      <w:proofErr w:type="spellStart"/>
-      <w:r>
-        <w:rPr>
-          <w:rFonts w:ascii="Consolas" w:hAnsi="Consolas"/>
-          <w:color w:val="1F3864" w:themeColor="accent1" w:themeShade="80"/>
-        </w:rPr>
-        <w:t>i</w:t>
-      </w:r>
-      <w:proofErr w:type="spellEnd"/>
-      <w:r>
-        <w:t>).</w:t>
-      </w:r>
-      <w:r>
-        <w:t xml:space="preserve"> </w:t>
-      </w:r>
-      <w:r>
-        <w:rPr>
-          <w:color w:val="FF0000"/>
-        </w:rPr>
-        <w:t>Probably not these.</w:t>
-      </w:r>
-    </w:p>
-    <w:p>
-      <w:pPr>
-        <w:pStyle w:val="ListParagraph"/>
-        <w:numPr>
-          <w:ilvl w:val="0"/>
-          <w:numId w:val="2"/>
-        </w:numPr>
-        <w:rPr>
-          <w:rFonts w:ascii="Consolas" w:hAnsi="Consolas" w:cstheme="minorHAnsi"/>
-        </w:rPr>
-      </w:pPr>
-      <w:r>
-        <w:t>Negate operator (</w:t>
-      </w:r>
-      <w:r>
-        <w:rPr>
-          <w:rFonts w:ascii="Consolas" w:hAnsi="Consolas"/>
-          <w:color w:val="1F3864" w:themeColor="accent1" w:themeShade="80"/>
-        </w:rPr>
-        <w:t>-n</w:t>
-      </w:r>
-      <w:r>
-        <w:rPr>
-          <w:rFonts w:cstheme="minorHAnsi"/>
-        </w:rPr>
-        <w:t>).</w:t>
-      </w:r>
-    </w:p>
-    <w:p>
-      <w:pPr>
-        <w:pStyle w:val="ListParagraph"/>
-        <w:numPr>
-          <w:ilvl w:val="0"/>
-          <w:numId w:val="2"/>
-        </w:numPr>
-        <w:rPr>
-          <w:rFonts w:ascii="Consolas" w:hAnsi="Consolas" w:cstheme="minorHAnsi"/>
-        </w:rPr>
-      </w:pPr>
-      <w:r>
-        <w:rPr>
-          <w:rFonts w:cstheme="minorHAnsi"/>
-        </w:rPr>
-        <w:t>Concatenate operator (</w:t>
-      </w:r>
-      <w:r>
-        <w:rPr>
-          <w:rFonts w:ascii="Consolas" w:hAnsi="Consolas"/>
-          <w:color w:val="1F3864" w:themeColor="accent1" w:themeShade="80"/>
-        </w:rPr>
-        <w:t>++</w:t>
-      </w:r>
-      <w:r>
-        <w:rPr>
-          <w:rFonts w:cstheme="minorHAnsi"/>
-        </w:rPr>
-        <w:t>).</w:t>
-      </w:r>
-    </w:p>
-    <w:p>
-      <w:pPr>
-        <w:pStyle w:val="ListParagraph"/>
-        <w:numPr>
-          <w:ilvl w:val="0"/>
-          <w:numId w:val="2"/>
-        </w:numPr>
-        <w:rPr>
-          <w:rFonts w:ascii="Consolas" w:hAnsi="Consolas" w:cstheme="minorHAnsi"/>
-        </w:rPr>
-      </w:pPr>
-      <w:r>
-        <w:rPr>
-          <w:rFonts w:cstheme="minorHAnsi"/>
-        </w:rPr>
-        <w:t>Optional</w:t>
-      </w:r>
-      <w:r>
-        <w:rPr>
-          <w:rFonts w:cstheme="minorHAnsi"/>
-        </w:rPr>
-        <w:t xml:space="preserve"> enforceable</w:t>
-      </w:r>
-      <w:r>
-        <w:rPr>
-          <w:rFonts w:cstheme="minorHAnsi"/>
-        </w:rPr>
-        <w:t xml:space="preserve"> types:</w:t>
+          <w:color w:val="1F3864" w:themeColor="accent1" w:themeShade="80"/>
+        </w:rPr>
+      </w:pPr>
+      <w:r>
+        <w:rPr>
+          <w:rFonts w:ascii="Consolas" w:hAnsi="Consolas" w:cstheme="minorHAnsi"/>
+          <w:color w:val="1F3864" w:themeColor="accent1" w:themeShade="80"/>
+        </w:rPr>
+        <w:t>float</w:t>
       </w:r>
     </w:p>
     <w:p>
@@ -1154,17 +1420,16 @@
         </w:numPr>
         <w:rPr>
           <w:rFonts w:ascii="Consolas" w:hAnsi="Consolas" w:cstheme="minorHAnsi"/>
-        </w:rPr>
-      </w:pPr>
-      <w:proofErr w:type="spellStart"/>
-      <w:r>
-        <w:rPr>
-          <w:rFonts w:ascii="Consolas" w:hAnsi="Consolas" w:cstheme="minorHAnsi"/>
-          <w:color w:val="1F3864" w:themeColor="accent1" w:themeShade="80"/>
-        </w:rPr>
-        <w:t>boolean</w:t>
-      </w:r>
-      <w:proofErr w:type="spellEnd"/>
+          <w:color w:val="1F3864" w:themeColor="accent1" w:themeShade="80"/>
+        </w:rPr>
+      </w:pPr>
+      <w:r>
+        <w:rPr>
+          <w:rFonts w:ascii="Consolas" w:hAnsi="Consolas" w:cstheme="minorHAnsi"/>
+          <w:color w:val="1F3864" w:themeColor="accent1" w:themeShade="80"/>
+        </w:rPr>
+        <w:t>null</w:t>
+      </w:r>
     </w:p>
     <w:p>
       <w:pPr>
@@ -1183,7 +1448,7 @@
           <w:rFonts w:ascii="Consolas" w:hAnsi="Consolas" w:cstheme="minorHAnsi"/>
           <w:color w:val="1F3864" w:themeColor="accent1" w:themeShade="80"/>
         </w:rPr>
-        <w:t>int</w:t>
+        <w:t>string</w:t>
       </w:r>
     </w:p>
     <w:p>
@@ -1203,7 +1468,7 @@
           <w:rFonts w:ascii="Consolas" w:hAnsi="Consolas" w:cstheme="minorHAnsi"/>
           <w:color w:val="1F3864" w:themeColor="accent1" w:themeShade="80"/>
         </w:rPr>
-        <w:t>float</w:t>
+        <w:t>function</w:t>
       </w:r>
     </w:p>
     <w:p>
@@ -1223,79 +1488,13 @@
           <w:rFonts w:ascii="Consolas" w:hAnsi="Consolas" w:cstheme="minorHAnsi"/>
           <w:color w:val="1F3864" w:themeColor="accent1" w:themeShade="80"/>
         </w:rPr>
-        <w:t>null</w:t>
-      </w:r>
-    </w:p>
-    <w:p>
-      <w:pPr>
-        <w:pStyle w:val="ListParagraph"/>
-        <w:numPr>
-          <w:ilvl w:val="1"/>
-          <w:numId w:val="2"/>
-        </w:numPr>
-        <w:rPr>
-          <w:rFonts w:ascii="Consolas" w:hAnsi="Consolas" w:cstheme="minorHAnsi"/>
-          <w:color w:val="1F3864" w:themeColor="accent1" w:themeShade="80"/>
-        </w:rPr>
-      </w:pPr>
-      <w:r>
-        <w:rPr>
-          <w:rFonts w:ascii="Consolas" w:hAnsi="Consolas" w:cstheme="minorHAnsi"/>
-          <w:color w:val="1F3864" w:themeColor="accent1" w:themeShade="80"/>
-        </w:rPr>
-        <w:t>string</w:t>
-      </w:r>
-    </w:p>
-    <w:p>
-      <w:pPr>
-        <w:pStyle w:val="ListParagraph"/>
-        <w:numPr>
-          <w:ilvl w:val="1"/>
-          <w:numId w:val="2"/>
-        </w:numPr>
-        <w:rPr>
-          <w:rFonts w:ascii="Consolas" w:hAnsi="Consolas" w:cstheme="minorHAnsi"/>
-          <w:color w:val="1F3864" w:themeColor="accent1" w:themeShade="80"/>
-        </w:rPr>
-      </w:pPr>
-      <w:r>
-        <w:rPr>
-          <w:rFonts w:ascii="Consolas" w:hAnsi="Consolas" w:cstheme="minorHAnsi"/>
-          <w:color w:val="1F3864" w:themeColor="accent1" w:themeShade="80"/>
-        </w:rPr>
-        <w:t>function</w:t>
-      </w:r>
-    </w:p>
-    <w:p>
-      <w:pPr>
-        <w:pStyle w:val="ListParagraph"/>
-        <w:numPr>
-          <w:ilvl w:val="1"/>
-          <w:numId w:val="2"/>
-        </w:numPr>
-        <w:rPr>
-          <w:rFonts w:ascii="Consolas" w:hAnsi="Consolas" w:cstheme="minorHAnsi"/>
-          <w:color w:val="1F3864" w:themeColor="accent1" w:themeShade="80"/>
-        </w:rPr>
-      </w:pPr>
-      <w:r>
-        <w:rPr>
-          <w:rFonts w:ascii="Consolas" w:hAnsi="Consolas" w:cstheme="minorHAnsi"/>
-          <w:color w:val="1F3864" w:themeColor="accent1" w:themeShade="80"/>
-        </w:rPr>
         <w:t>var</w:t>
       </w:r>
       <w:r>
         <w:rPr>
           <w:rFonts w:cstheme="minorHAnsi"/>
         </w:rPr>
-        <w:t>:</w:t>
-      </w:r>
-      <w:r>
-        <w:rPr>
-          <w:rFonts w:cstheme="minorHAnsi"/>
-        </w:rPr>
-        <w:t xml:space="preserve"> Used for Lua tables.</w:t>
+        <w:t>: Used for Lua tables.</w:t>
       </w:r>
     </w:p>
     <w:p>
@@ -1334,7 +1533,7 @@
           <w:i/>
           <w:iCs/>
         </w:rPr>
-        <w:t xml:space="preserve">ay also need an equivalent for the Lua types of </w:t>
+        <w:t xml:space="preserve">ay also need an equivalent for the </w:t>
       </w:r>
       <w:proofErr w:type="spellStart"/>
       <w:r>
@@ -1343,7 +1542,7 @@
           <w:i/>
           <w:iCs/>
         </w:rPr>
-        <w:t>CFunction</w:t>
+        <w:t>Lua</w:t>
       </w:r>
       <w:proofErr w:type="spellEnd"/>
       <w:r>
@@ -1352,7 +1551,7 @@
           <w:i/>
           <w:iCs/>
         </w:rPr>
-        <w:t xml:space="preserve"> and </w:t>
+        <w:t xml:space="preserve"> types of </w:t>
       </w:r>
       <w:proofErr w:type="spellStart"/>
       <w:r>
@@ -1361,23 +1560,41 @@
           <w:i/>
           <w:iCs/>
         </w:rPr>
-        <w:t>U</w:t>
-      </w:r>
+        <w:t>CFunction</w:t>
+      </w:r>
+      <w:proofErr w:type="spellEnd"/>
       <w:r>
         <w:rPr>
           <w:rFonts w:cstheme="minorHAnsi"/>
           <w:i/>
           <w:iCs/>
         </w:rPr>
-        <w:t>serdata</w:t>
-      </w:r>
-      <w:proofErr w:type="spellEnd"/>
+        <w:t xml:space="preserve"> and </w:t>
+      </w:r>
+      <w:proofErr w:type="spellStart"/>
       <w:r>
         <w:rPr>
           <w:rFonts w:cstheme="minorHAnsi"/>
           <w:i/>
           <w:iCs/>
         </w:rPr>
+        <w:t>U</w:t>
+      </w:r>
+      <w:r>
+        <w:rPr>
+          <w:rFonts w:cstheme="minorHAnsi"/>
+          <w:i/>
+          <w:iCs/>
+        </w:rPr>
+        <w:t>serdata</w:t>
+      </w:r>
+      <w:proofErr w:type="spellEnd"/>
+      <w:r>
+        <w:rPr>
+          <w:rFonts w:cstheme="minorHAnsi"/>
+          <w:i/>
+          <w:iCs/>
+        </w:rPr>
         <w:t>.</w:t>
       </w:r>
     </w:p>
@@ -1393,6 +1610,8 @@
           <w:color w:val="1F3864" w:themeColor="accent1" w:themeShade="80"/>
         </w:rPr>
       </w:pPr>
+      <w:bookmarkStart w:id="0" w:name="_GoBack"/>
+      <w:bookmarkEnd w:id="0"/>
       <w:r>
         <w:rPr>
           <w:rFonts w:cstheme="minorHAnsi"/>
@@ -1460,11 +1679,13 @@
         <w:rPr>
           <w:rFonts w:ascii="Consolas" w:hAnsi="Consolas" w:cstheme="minorHAnsi"/>
           <w:color w:val="1F3864" w:themeColor="accent1" w:themeShade="80"/>
-        </w:rPr>
-      </w:pPr>
-      <w:r>
-        <w:rPr>
-          <w:rFonts w:cstheme="minorHAnsi"/>
+          <w:highlight w:val="green"/>
+        </w:rPr>
+      </w:pPr>
+      <w:r>
+        <w:rPr>
+          <w:rFonts w:cstheme="minorHAnsi"/>
+          <w:highlight w:val="green"/>
         </w:rPr>
         <w:t>Comments (</w:t>
       </w:r>
@@ -1472,12 +1693,14 @@
         <w:rPr>
           <w:rFonts w:ascii="Consolas" w:hAnsi="Consolas" w:cstheme="minorHAnsi"/>
           <w:color w:val="1F3864" w:themeColor="accent1" w:themeShade="80"/>
+          <w:highlight w:val="green"/>
         </w:rPr>
         <w:t>//</w:t>
       </w:r>
       <w:r>
         <w:rPr>
           <w:rFonts w:cstheme="minorHAnsi"/>
+          <w:highlight w:val="green"/>
         </w:rPr>
         <w:t xml:space="preserve"> for single-line and </w:t>
       </w:r>
@@ -1485,12 +1708,14 @@
         <w:rPr>
           <w:rFonts w:ascii="Consolas" w:hAnsi="Consolas" w:cstheme="minorHAnsi"/>
           <w:color w:val="1F3864" w:themeColor="accent1" w:themeShade="80"/>
+          <w:highlight w:val="green"/>
         </w:rPr>
         <w:t>/* */</w:t>
       </w:r>
       <w:r>
         <w:rPr>
           <w:rFonts w:cstheme="minorHAnsi"/>
+          <w:highlight w:val="green"/>
         </w:rPr>
         <w:t xml:space="preserve"> for multi-line).</w:t>
       </w:r>
@@ -1754,7 +1979,7 @@
 </file>
 
 <file path=word/numbering.xml><?xml version="1.0" encoding="utf-8"?>
-<w:numbering xmlns:wpc="http://schemas.microsoft.com/office/word/2010/wordprocessingCanvas" xmlns:cx="http://schemas.microsoft.com/office/drawing/2014/chartex" xmlns:cx1="http://schemas.microsoft.com/office/drawing/2015/9/8/chartex" xmlns:cx2="http://schemas.microsoft.com/office/drawing/2015/10/21/chartex" xmlns:cx3="http://schemas.microsoft.com/office/drawing/2016/5/9/chartex" xmlns:cx4="http://schemas.microsoft.com/office/drawing/2016/5/10/chartex" xmlns:cx5="http://schemas.microsoft.com/office/drawing/2016/5/11/chartex" xmlns:cx6="http://schemas.microsoft.com/office/drawing/2016/5/12/chartex" xmlns:cx7="http://schemas.microsoft.com/office/drawing/2016/5/13/chartex" xmlns:cx8="http://schemas.microsoft.com/office/drawing/2016/5/14/chartex" xmlns:mc="http://schemas.openxmlformats.org/markup-compatibility/2006" xmlns:aink="http://schemas.microsoft.com/office/drawing/2016/ink" xmlns:am3d="http://schemas.microsoft.com/office/drawing/2017/model3d" xmlns:o="urn:schemas-microsoft-com:office:office" xmlns:r="http://schemas.openxmlformats.org/officeDocument/2006/relationships" xmlns:m="http://schemas.openxmlformats.org/officeDocument/2006/math" xmlns:v="urn:schemas-microsoft-com:vml" xmlns:wp14="http://schemas.microsoft.com/office/word/2010/wordprocessingDrawing" xmlns:wp="http://schemas.openxmlformats.org/drawingml/2006/wordprocessingDrawing" xmlns:w10="urn:schemas-microsoft-com:office:word" xmlns:w="http://schemas.openxmlformats.org/wordprocessingml/2006/main" xmlns:w14="http://schemas.microsoft.com/office/word/2010/wordml" xmlns:w15="http://schemas.microsoft.com/office/word/2012/wordml" xmlns:w16cex="http://schemas.microsoft.com/office/word/2018/wordml/cex" xmlns:w16cid="http://schemas.microsoft.com/office/word/2016/wordml/cid" xmlns:w16="http://schemas.microsoft.com/office/word/2018/wordml" xmlns:w16se="http://schemas.microsoft.com/office/word/2015/wordml/symex" xmlns:wpg="http://schemas.microsoft.com/office/word/2010/wordprocessingGroup" xmlns:wpi="http://schemas.microsoft.com/office/word/2010/wordprocessingInk" xmlns:wne="http://schemas.microsoft.com/office/word/2006/wordml" xmlns:wps="http://schemas.microsoft.com/office/word/2010/wordprocessingShape" mc:Ignorable="w14 w15 w16se w16cid w16 w16cex wp14">
+<w:numbering xmlns:wpc="http://schemas.microsoft.com/office/word/2010/wordprocessingCanvas" xmlns:cx="http://schemas.microsoft.com/office/drawing/2014/chartex" xmlns:cx1="http://schemas.microsoft.com/office/drawing/2015/9/8/chartex" xmlns:mc="http://schemas.openxmlformats.org/markup-compatibility/2006" xmlns:o="urn:schemas-microsoft-com:office:office" xmlns:r="http://schemas.openxmlformats.org/officeDocument/2006/relationships" xmlns:m="http://schemas.openxmlformats.org/officeDocument/2006/math" xmlns:v="urn:schemas-microsoft-com:vml" xmlns:wp14="http://schemas.microsoft.com/office/word/2010/wordprocessingDrawing" xmlns:wp="http://schemas.openxmlformats.org/drawingml/2006/wordprocessingDrawing" xmlns:w10="urn:schemas-microsoft-com:office:word" xmlns:w="http://schemas.openxmlformats.org/wordprocessingml/2006/main" xmlns:w14="http://schemas.microsoft.com/office/word/2010/wordml" xmlns:w15="http://schemas.microsoft.com/office/word/2012/wordml" xmlns:w16se="http://schemas.microsoft.com/office/word/2015/wordml/symex" xmlns:wpg="http://schemas.microsoft.com/office/word/2010/wordprocessingGroup" xmlns:wpi="http://schemas.microsoft.com/office/word/2010/wordprocessingInk" xmlns:wne="http://schemas.microsoft.com/office/word/2006/wordml" xmlns:wps="http://schemas.microsoft.com/office/word/2010/wordprocessingShape" mc:Ignorable="w14 w15 w16se wp14">
   <w:abstractNum w:abstractNumId="0" w15:restartNumberingAfterBreak="0">
     <w:nsid w:val="1CEF2A92"/>
     <w:multiLevelType w:val="hybridMultilevel"/>
@@ -2109,7 +2334,7 @@
 </file>
 
 <file path=word/styles.xml><?xml version="1.0" encoding="utf-8"?>
-<w:styles xmlns:mc="http://schemas.openxmlformats.org/markup-compatibility/2006" xmlns:r="http://schemas.openxmlformats.org/officeDocument/2006/relationships" xmlns:w="http://schemas.openxmlformats.org/wordprocessingml/2006/main" xmlns:w14="http://schemas.microsoft.com/office/word/2010/wordml" xmlns:w15="http://schemas.microsoft.com/office/word/2012/wordml" xmlns:w16cex="http://schemas.microsoft.com/office/word/2018/wordml/cex" xmlns:w16cid="http://schemas.microsoft.com/office/word/2016/wordml/cid" xmlns:w16="http://schemas.microsoft.com/office/word/2018/wordml" xmlns:w16se="http://schemas.microsoft.com/office/word/2015/wordml/symex" mc:Ignorable="w14 w15 w16se w16cid w16 w16cex">
+<w:styles xmlns:mc="http://schemas.openxmlformats.org/markup-compatibility/2006" xmlns:r="http://schemas.openxmlformats.org/officeDocument/2006/relationships" xmlns:w="http://schemas.openxmlformats.org/wordprocessingml/2006/main" xmlns:w14="http://schemas.microsoft.com/office/word/2010/wordml" xmlns:w15="http://schemas.microsoft.com/office/word/2012/wordml" xmlns:w16se="http://schemas.microsoft.com/office/word/2015/wordml/symex" mc:Ignorable="w14 w15 w16se">
   <w:docDefaults>
     <w:rPrDefault>
       <w:rPr>
@@ -2125,7 +2350,7 @@
       </w:pPr>
     </w:pPrDefault>
   </w:docDefaults>
-  <w:latentStyles w:defLockedState="0" w:defUIPriority="99" w:defSemiHidden="0" w:defUnhideWhenUsed="0" w:defQFormat="0" w:count="376">
+  <w:latentStyles w:defLockedState="0" w:defUIPriority="99" w:defSemiHidden="0" w:defUnhideWhenUsed="0" w:defQFormat="0" w:count="371">
     <w:lsdException w:name="Normal" w:uiPriority="0" w:qFormat="1"/>
     <w:lsdException w:name="heading 1" w:uiPriority="9" w:qFormat="1"/>
     <w:lsdException w:name="heading 2" w:semiHidden="1" w:uiPriority="9" w:unhideWhenUsed="1" w:qFormat="1"/>
@@ -2497,11 +2722,6 @@
     <w:lsdException w:name="List Table 5 Dark Accent 6" w:uiPriority="50"/>
     <w:lsdException w:name="List Table 6 Colorful Accent 6" w:uiPriority="51"/>
     <w:lsdException w:name="List Table 7 Colorful Accent 6" w:uiPriority="52"/>
-    <w:lsdException w:name="Mention" w:semiHidden="1" w:unhideWhenUsed="1"/>
-    <w:lsdException w:name="Smart Hyperlink" w:semiHidden="1" w:unhideWhenUsed="1"/>
-    <w:lsdException w:name="Hashtag" w:semiHidden="1" w:unhideWhenUsed="1"/>
-    <w:lsdException w:name="Unresolved Mention" w:semiHidden="1" w:unhideWhenUsed="1"/>
-    <w:lsdException w:name="Smart Link" w:semiHidden="1" w:unhideWhenUsed="1"/>
   </w:latentStyles>
   <w:style w:type="paragraph" w:default="1" w:styleId="Normal">
     <w:name w:val="Normal"/>

</xml_diff>

<commit_message>
Added first pass of the DSL Elune.
</commit_message>
<xml_diff>
--- a/documentation/language_design.docx
+++ b/documentation/language_design.docx
@@ -803,28 +803,465 @@
           <w:rFonts w:ascii="Consolas" w:hAnsi="Consolas" w:cstheme="minorHAnsi"/>
           <w:color w:val="1F3864" w:themeColor="accent1" w:themeShade="80"/>
         </w:rPr>
-        <w:t xml:space="preserve"> i</w:t>
-      </w:r>
-      <w:r>
-        <w:rPr>
-          <w:rFonts w:ascii="Consolas" w:hAnsi="Consolas" w:cstheme="minorHAnsi"/>
-          <w:color w:val="1F3864" w:themeColor="accent1" w:themeShade="80"/>
-        </w:rPr>
-        <w:t>mport</w:t>
-      </w:r>
-      <w:r>
-        <w:rPr>
-          <w:rFonts w:ascii="Consolas" w:hAnsi="Consolas" w:cstheme="minorHAnsi"/>
-          <w:color w:val="1F3864" w:themeColor="accent1" w:themeShade="80"/>
-        </w:rPr>
+        <w:t xml:space="preserve"> import </w:t>
+      </w:r>
+      <w:r>
+        <w:rPr>
+          <w:rFonts w:cstheme="minorHAnsi"/>
+          <w:color w:val="FF0000"/>
+        </w:rPr>
+        <w:t xml:space="preserve">_? </w:t>
+      </w:r>
+    </w:p>
+    <w:p>
+      <w:pPr>
+        <w:pStyle w:val="ListParagraph"/>
+        <w:numPr>
+          <w:ilvl w:val="0"/>
+          <w:numId w:val="2"/>
+        </w:numPr>
+        <w:rPr>
+          <w:rFonts w:ascii="Consolas" w:hAnsi="Consolas" w:cstheme="minorHAnsi"/>
+          <w:highlight w:val="green"/>
+        </w:rPr>
+      </w:pPr>
+      <w:r>
+        <w:rPr>
+          <w:rFonts w:cstheme="minorHAnsi"/>
+          <w:highlight w:val="green"/>
+        </w:rPr>
+        <w:t>Numerical operators (</w:t>
+      </w:r>
+      <w:r>
+        <w:rPr>
+          <w:rFonts w:ascii="Consolas" w:hAnsi="Consolas"/>
+          <w:color w:val="1F3864" w:themeColor="accent1" w:themeShade="80"/>
+          <w:highlight w:val="green"/>
+        </w:rPr>
+        <w:t>+</w:t>
+      </w:r>
+      <w:r>
+        <w:rPr>
+          <w:highlight w:val="green"/>
+        </w:rPr>
+        <w:t xml:space="preserve">, </w:t>
+      </w:r>
+      <w:r>
+        <w:rPr>
+          <w:rFonts w:ascii="Consolas" w:hAnsi="Consolas"/>
+          <w:color w:val="1F3864" w:themeColor="accent1" w:themeShade="80"/>
+          <w:highlight w:val="green"/>
+        </w:rPr>
+        <w:t>-</w:t>
+      </w:r>
+      <w:r>
+        <w:rPr>
+          <w:highlight w:val="green"/>
+        </w:rPr>
+        <w:t xml:space="preserve">, </w:t>
+      </w:r>
+      <w:r>
+        <w:rPr>
+          <w:rFonts w:ascii="Consolas" w:hAnsi="Consolas"/>
+          <w:color w:val="1F3864" w:themeColor="accent1" w:themeShade="80"/>
+          <w:highlight w:val="green"/>
+        </w:rPr>
+        <w:t>*</w:t>
+      </w:r>
+      <w:r>
+        <w:rPr>
+          <w:highlight w:val="green"/>
+        </w:rPr>
+        <w:t xml:space="preserve">, </w:t>
+      </w:r>
+      <w:r>
+        <w:rPr>
+          <w:rFonts w:ascii="Consolas" w:hAnsi="Consolas"/>
+          <w:color w:val="1F3864" w:themeColor="accent1" w:themeShade="80"/>
+          <w:highlight w:val="green"/>
+        </w:rPr>
+        <w:t>/</w:t>
+      </w:r>
+      <w:r>
+        <w:rPr>
+          <w:highlight w:val="green"/>
+        </w:rPr>
+        <w:t xml:space="preserve">, </w:t>
+      </w:r>
+      <w:proofErr w:type="gramStart"/>
+      <w:r>
+        <w:rPr>
+          <w:rFonts w:ascii="Consolas" w:hAnsi="Consolas"/>
+          <w:color w:val="1F3864" w:themeColor="accent1" w:themeShade="80"/>
+          <w:highlight w:val="green"/>
+        </w:rPr>
+        <w:t>%</w:t>
+      </w:r>
+      <w:proofErr w:type="gramEnd"/>
+      <w:r>
+        <w:rPr>
+          <w:rFonts w:cstheme="minorHAnsi"/>
+          <w:highlight w:val="green"/>
+        </w:rPr>
+        <w:t xml:space="preserve">, </w:t>
+      </w:r>
+      <w:r>
+        <w:rPr>
+          <w:rFonts w:ascii="Consolas" w:hAnsi="Consolas" w:cstheme="minorHAnsi"/>
+          <w:color w:val="1F3864" w:themeColor="accent1" w:themeShade="80"/>
+          <w:highlight w:val="green"/>
+        </w:rPr>
+        <w:t>^</w:t>
+      </w:r>
+      <w:r>
+        <w:rPr>
+          <w:highlight w:val="green"/>
+        </w:rPr>
+        <w:t>).</w:t>
+      </w:r>
+    </w:p>
+    <w:p>
+      <w:pPr>
+        <w:pStyle w:val="ListParagraph"/>
+        <w:numPr>
+          <w:ilvl w:val="0"/>
+          <w:numId w:val="2"/>
+        </w:numPr>
+        <w:rPr>
+          <w:rFonts w:ascii="Consolas" w:hAnsi="Consolas" w:cstheme="minorHAnsi"/>
+          <w:highlight w:val="yellow"/>
+        </w:rPr>
+      </w:pPr>
+      <w:r>
+        <w:rPr>
+          <w:highlight w:val="yellow"/>
+        </w:rPr>
+        <w:t>Compound assignment operators (</w:t>
+      </w:r>
+      <w:r>
+        <w:rPr>
+          <w:rFonts w:ascii="Consolas" w:hAnsi="Consolas"/>
+          <w:color w:val="1F3864" w:themeColor="accent1" w:themeShade="80"/>
+          <w:highlight w:val="yellow"/>
+        </w:rPr>
+        <w:t>+=</w:t>
+      </w:r>
+      <w:r>
+        <w:rPr>
+          <w:highlight w:val="yellow"/>
+        </w:rPr>
+        <w:t xml:space="preserve">, </w:t>
+      </w:r>
+      <w:r>
+        <w:rPr>
+          <w:rFonts w:ascii="Consolas" w:hAnsi="Consolas"/>
+          <w:color w:val="1F3864" w:themeColor="accent1" w:themeShade="80"/>
+          <w:highlight w:val="yellow"/>
+        </w:rPr>
+        <w:t>-=</w:t>
+      </w:r>
+      <w:r>
+        <w:rPr>
+          <w:highlight w:val="yellow"/>
+        </w:rPr>
+        <w:t xml:space="preserve">, </w:t>
+      </w:r>
+      <w:r>
+        <w:rPr>
+          <w:rFonts w:ascii="Consolas" w:hAnsi="Consolas"/>
+          <w:color w:val="1F3864" w:themeColor="accent1" w:themeShade="80"/>
+          <w:highlight w:val="yellow"/>
+        </w:rPr>
+        <w:t>*=</w:t>
+      </w:r>
+      <w:r>
+        <w:rPr>
+          <w:highlight w:val="yellow"/>
+        </w:rPr>
+        <w:t xml:space="preserve">, </w:t>
+      </w:r>
+      <w:r>
+        <w:rPr>
+          <w:rFonts w:ascii="Consolas" w:hAnsi="Consolas"/>
+          <w:color w:val="1F3864" w:themeColor="accent1" w:themeShade="80"/>
+          <w:highlight w:val="yellow"/>
+        </w:rPr>
+        <w:t>/=</w:t>
+      </w:r>
+      <w:r>
+        <w:rPr>
+          <w:highlight w:val="yellow"/>
+        </w:rPr>
+        <w:t xml:space="preserve">, </w:t>
+      </w:r>
+      <w:proofErr w:type="gramStart"/>
+      <w:r>
+        <w:rPr>
+          <w:rFonts w:ascii="Consolas" w:hAnsi="Consolas"/>
+          <w:color w:val="1F3864" w:themeColor="accent1" w:themeShade="80"/>
+          <w:highlight w:val="yellow"/>
+        </w:rPr>
+        <w:t>%</w:t>
+      </w:r>
+      <w:proofErr w:type="gramEnd"/>
+      <w:r>
+        <w:rPr>
+          <w:rFonts w:ascii="Consolas" w:hAnsi="Consolas"/>
+          <w:color w:val="1F3864" w:themeColor="accent1" w:themeShade="80"/>
+          <w:highlight w:val="yellow"/>
+        </w:rPr>
+        <w:t>=</w:t>
+      </w:r>
+      <w:r>
+        <w:rPr>
+          <w:rFonts w:cstheme="minorHAnsi"/>
+          <w:highlight w:val="yellow"/>
+        </w:rPr>
+        <w:t xml:space="preserve">, </w:t>
+      </w:r>
+      <w:r>
+        <w:rPr>
+          <w:rFonts w:ascii="Consolas" w:hAnsi="Consolas" w:cstheme="minorHAnsi"/>
+          <w:color w:val="1F3864" w:themeColor="accent1" w:themeShade="80"/>
+          <w:highlight w:val="yellow"/>
+        </w:rPr>
+        <w:t>^=</w:t>
+      </w:r>
+      <w:r>
+        <w:rPr>
+          <w:highlight w:val="yellow"/>
+        </w:rPr>
+        <w:t>).</w:t>
+      </w:r>
+    </w:p>
+    <w:p>
+      <w:pPr>
+        <w:pStyle w:val="ListParagraph"/>
+        <w:numPr>
+          <w:ilvl w:val="0"/>
+          <w:numId w:val="2"/>
+        </w:numPr>
+        <w:rPr>
+          <w:rFonts w:ascii="Consolas" w:hAnsi="Consolas" w:cstheme="minorHAnsi"/>
+          <w:highlight w:val="green"/>
+        </w:rPr>
+      </w:pPr>
+      <w:r>
+        <w:rPr>
+          <w:highlight w:val="green"/>
+        </w:rPr>
+        <w:t>Comparison operators (</w:t>
+      </w:r>
+      <w:r>
+        <w:rPr>
+          <w:rFonts w:ascii="Consolas" w:hAnsi="Consolas"/>
+          <w:color w:val="1F3864" w:themeColor="accent1" w:themeShade="80"/>
+          <w:highlight w:val="green"/>
+        </w:rPr>
+        <w:t>&gt;=</w:t>
+      </w:r>
+      <w:r>
+        <w:rPr>
+          <w:highlight w:val="green"/>
+        </w:rPr>
+        <w:t xml:space="preserve">, </w:t>
+      </w:r>
+      <w:r>
+        <w:rPr>
+          <w:rFonts w:ascii="Consolas" w:hAnsi="Consolas"/>
+          <w:color w:val="1F3864" w:themeColor="accent1" w:themeShade="80"/>
+          <w:highlight w:val="green"/>
+        </w:rPr>
+        <w:t>&lt;=</w:t>
+      </w:r>
+      <w:r>
+        <w:rPr>
+          <w:highlight w:val="green"/>
+        </w:rPr>
+        <w:t xml:space="preserve">, </w:t>
+      </w:r>
+      <w:r>
+        <w:rPr>
+          <w:rFonts w:ascii="Consolas" w:hAnsi="Consolas"/>
+          <w:color w:val="1F3864" w:themeColor="accent1" w:themeShade="80"/>
+          <w:highlight w:val="green"/>
+        </w:rPr>
+        <w:t>&gt;</w:t>
+      </w:r>
+      <w:r>
+        <w:rPr>
+          <w:rFonts w:cstheme="minorHAnsi"/>
+          <w:highlight w:val="green"/>
+        </w:rPr>
+        <w:t xml:space="preserve">, </w:t>
+      </w:r>
+      <w:r>
+        <w:rPr>
+          <w:rFonts w:ascii="Consolas" w:hAnsi="Consolas" w:cstheme="minorHAnsi"/>
+          <w:color w:val="1F3864" w:themeColor="accent1" w:themeShade="80"/>
+          <w:highlight w:val="green"/>
+        </w:rPr>
+        <w:t>&lt;</w:t>
+      </w:r>
+      <w:r>
+        <w:rPr>
+          <w:rFonts w:cstheme="minorHAnsi"/>
+          <w:highlight w:val="green"/>
+        </w:rPr>
+        <w:t xml:space="preserve">): Note, we will use </w:t>
+      </w:r>
+      <w:r>
+        <w:rPr>
+          <w:rFonts w:ascii="Consolas" w:hAnsi="Consolas" w:cstheme="minorHAnsi"/>
+          <w:color w:val="1F3864" w:themeColor="accent1" w:themeShade="80"/>
+          <w:highlight w:val="green"/>
+        </w:rPr>
+        <w:t>is</w:t>
+      </w:r>
+      <w:r>
+        <w:rPr>
+          <w:rFonts w:cstheme="minorHAnsi"/>
+          <w:highlight w:val="green"/>
+        </w:rPr>
+        <w:t xml:space="preserve"> and </w:t>
+      </w:r>
+      <w:r>
+        <w:rPr>
+          <w:rFonts w:ascii="Consolas" w:hAnsi="Consolas" w:cstheme="minorHAnsi"/>
+          <w:color w:val="1F3864" w:themeColor="accent1" w:themeShade="80"/>
+          <w:highlight w:val="green"/>
+        </w:rPr>
+        <w:t>not</w:t>
+      </w:r>
+      <w:r>
+        <w:rPr>
+          <w:rFonts w:cstheme="minorHAnsi"/>
+          <w:highlight w:val="green"/>
+        </w:rPr>
+        <w:t xml:space="preserve"> for equals and not equals, which will return true if the values are equal (and not references like in Python).</w:t>
+      </w:r>
+    </w:p>
+    <w:p>
+      <w:pPr>
+        <w:pStyle w:val="ListParagraph"/>
+        <w:numPr>
+          <w:ilvl w:val="0"/>
+          <w:numId w:val="2"/>
+        </w:numPr>
+        <w:rPr>
+          <w:rFonts w:ascii="Consolas" w:hAnsi="Consolas" w:cstheme="minorHAnsi"/>
+        </w:rPr>
+      </w:pPr>
+      <w:r>
+        <w:rPr>
+          <w:highlight w:val="red"/>
+        </w:rPr>
+        <w:t>Increment/decrement operators (</w:t>
+      </w:r>
+      <w:proofErr w:type="spellStart"/>
+      <w:r>
+        <w:rPr>
+          <w:rFonts w:ascii="Consolas" w:hAnsi="Consolas"/>
+          <w:color w:val="1F3864" w:themeColor="accent1" w:themeShade="80"/>
+          <w:highlight w:val="red"/>
+        </w:rPr>
+        <w:t>i</w:t>
+      </w:r>
+      <w:proofErr w:type="spellEnd"/>
+      <w:r>
+        <w:rPr>
+          <w:rFonts w:ascii="Consolas" w:hAnsi="Consolas"/>
+          <w:color w:val="1F3864" w:themeColor="accent1" w:themeShade="80"/>
+          <w:highlight w:val="red"/>
+        </w:rPr>
+        <w:t>++</w:t>
+      </w:r>
+      <w:r>
+        <w:rPr>
+          <w:highlight w:val="red"/>
+        </w:rPr>
+        <w:t xml:space="preserve">, </w:t>
+      </w:r>
+      <w:proofErr w:type="spellStart"/>
+      <w:r>
+        <w:rPr>
+          <w:rFonts w:ascii="Consolas" w:hAnsi="Consolas"/>
+          <w:color w:val="1F3864" w:themeColor="accent1" w:themeShade="80"/>
+          <w:highlight w:val="red"/>
+        </w:rPr>
+        <w:t>i</w:t>
+      </w:r>
+      <w:proofErr w:type="spellEnd"/>
+      <w:r>
+        <w:rPr>
+          <w:rFonts w:ascii="Consolas" w:hAnsi="Consolas"/>
+          <w:color w:val="1F3864" w:themeColor="accent1" w:themeShade="80"/>
+          <w:highlight w:val="red"/>
+        </w:rPr>
+        <w:t>--</w:t>
+      </w:r>
+      <w:r>
+        <w:rPr>
+          <w:highlight w:val="red"/>
+        </w:rPr>
+        <w:t xml:space="preserve">, </w:t>
+      </w:r>
+      <w:r>
+        <w:rPr>
+          <w:rFonts w:ascii="Consolas" w:hAnsi="Consolas"/>
+          <w:color w:val="1F3864" w:themeColor="accent1" w:themeShade="80"/>
+          <w:highlight w:val="red"/>
+        </w:rPr>
+        <w:t>++</w:t>
+      </w:r>
+      <w:proofErr w:type="spellStart"/>
+      <w:r>
+        <w:rPr>
+          <w:rFonts w:ascii="Consolas" w:hAnsi="Consolas"/>
+          <w:color w:val="1F3864" w:themeColor="accent1" w:themeShade="80"/>
+          <w:highlight w:val="red"/>
+        </w:rPr>
+        <w:t>i</w:t>
+      </w:r>
+      <w:proofErr w:type="spellEnd"/>
+      <w:r>
+        <w:rPr>
+          <w:highlight w:val="red"/>
+        </w:rPr>
+        <w:t xml:space="preserve">, </w:t>
+      </w:r>
+      <w:r>
+        <w:rPr>
+          <w:rFonts w:ascii="Consolas" w:hAnsi="Consolas"/>
+          <w:color w:val="1F3864" w:themeColor="accent1" w:themeShade="80"/>
+          <w:highlight w:val="red"/>
+        </w:rPr>
+        <w:t>--</w:t>
+      </w:r>
+      <w:proofErr w:type="spellStart"/>
+      <w:r>
+        <w:rPr>
+          <w:rFonts w:ascii="Consolas" w:hAnsi="Consolas"/>
+          <w:color w:val="1F3864" w:themeColor="accent1" w:themeShade="80"/>
+          <w:highlight w:val="red"/>
+        </w:rPr>
+        <w:t>i</w:t>
+      </w:r>
+      <w:proofErr w:type="spellEnd"/>
+      <w:r>
+        <w:rPr>
+          <w:highlight w:val="red"/>
+        </w:rPr>
+        <w:t>).</w:t>
+      </w:r>
+      <w:r>
         <w:t xml:space="preserve"> </w:t>
       </w:r>
       <w:r>
         <w:rPr>
-          <w:rFonts w:cstheme="minorHAnsi"/>
           <w:color w:val="FF0000"/>
         </w:rPr>
-        <w:t xml:space="preserve">_? </w:t>
+        <w:t>Probably not these.</w:t>
       </w:r>
     </w:p>
     <w:p>
@@ -841,10 +1278,9 @@
       </w:pPr>
       <w:r>
         <w:rPr>
-          <w:rFonts w:cstheme="minorHAnsi"/>
-          <w:highlight w:val="green"/>
-        </w:rPr>
-        <w:t>Numerical operators (</w:t>
+          <w:highlight w:val="green"/>
+        </w:rPr>
+        <w:t>Negate operator (</w:t>
       </w:r>
       <w:r>
         <w:rPr>
@@ -852,13 +1288,34 @@
           <w:color w:val="1F3864" w:themeColor="accent1" w:themeShade="80"/>
           <w:highlight w:val="green"/>
         </w:rPr>
-        <w:t>+</w:t>
-      </w:r>
-      <w:r>
-        <w:rPr>
-          <w:highlight w:val="green"/>
-        </w:rPr>
-        <w:t xml:space="preserve">, </w:t>
+        <w:t>-n</w:t>
+      </w:r>
+      <w:r>
+        <w:rPr>
+          <w:rFonts w:cstheme="minorHAnsi"/>
+          <w:highlight w:val="green"/>
+        </w:rPr>
+        <w:t>).</w:t>
+      </w:r>
+    </w:p>
+    <w:p>
+      <w:pPr>
+        <w:pStyle w:val="ListParagraph"/>
+        <w:numPr>
+          <w:ilvl w:val="0"/>
+          <w:numId w:val="2"/>
+        </w:numPr>
+        <w:rPr>
+          <w:rFonts w:ascii="Consolas" w:hAnsi="Consolas" w:cstheme="minorHAnsi"/>
+          <w:highlight w:val="green"/>
+        </w:rPr>
+      </w:pPr>
+      <w:r>
+        <w:rPr>
+          <w:rFonts w:cstheme="minorHAnsi"/>
+          <w:highlight w:val="green"/>
+        </w:rPr>
+        <w:t>Concatenate operator (</w:t>
       </w:r>
       <w:r>
         <w:rPr>
@@ -866,69 +1323,11 @@
           <w:color w:val="1F3864" w:themeColor="accent1" w:themeShade="80"/>
           <w:highlight w:val="green"/>
         </w:rPr>
-        <w:t>-</w:t>
-      </w:r>
-      <w:r>
-        <w:rPr>
-          <w:highlight w:val="green"/>
-        </w:rPr>
-        <w:t xml:space="preserve">, </w:t>
-      </w:r>
-      <w:r>
-        <w:rPr>
-          <w:rFonts w:ascii="Consolas" w:hAnsi="Consolas"/>
-          <w:color w:val="1F3864" w:themeColor="accent1" w:themeShade="80"/>
-          <w:highlight w:val="green"/>
-        </w:rPr>
-        <w:t>*</w:t>
-      </w:r>
-      <w:r>
-        <w:rPr>
-          <w:highlight w:val="green"/>
-        </w:rPr>
-        <w:t xml:space="preserve">, </w:t>
-      </w:r>
-      <w:r>
-        <w:rPr>
-          <w:rFonts w:ascii="Consolas" w:hAnsi="Consolas"/>
-          <w:color w:val="1F3864" w:themeColor="accent1" w:themeShade="80"/>
-          <w:highlight w:val="green"/>
-        </w:rPr>
-        <w:t>/</w:t>
-      </w:r>
-      <w:r>
-        <w:rPr>
-          <w:highlight w:val="green"/>
-        </w:rPr>
-        <w:t xml:space="preserve">, </w:t>
-      </w:r>
-      <w:proofErr w:type="gramStart"/>
-      <w:r>
-        <w:rPr>
-          <w:rFonts w:ascii="Consolas" w:hAnsi="Consolas"/>
-          <w:color w:val="1F3864" w:themeColor="accent1" w:themeShade="80"/>
-          <w:highlight w:val="green"/>
-        </w:rPr>
-        <w:t>%</w:t>
-      </w:r>
-      <w:proofErr w:type="gramEnd"/>
-      <w:r>
-        <w:rPr>
-          <w:rFonts w:cstheme="minorHAnsi"/>
-          <w:highlight w:val="green"/>
-        </w:rPr>
-        <w:t xml:space="preserve">, </w:t>
-      </w:r>
-      <w:r>
-        <w:rPr>
-          <w:rFonts w:ascii="Consolas" w:hAnsi="Consolas" w:cstheme="minorHAnsi"/>
-          <w:color w:val="1F3864" w:themeColor="accent1" w:themeShade="80"/>
-          <w:highlight w:val="green"/>
-        </w:rPr>
-        <w:t>^</w:t>
-      </w:r>
-      <w:r>
-        <w:rPr>
+        <w:t>++</w:t>
+      </w:r>
+      <w:r>
+        <w:rPr>
+          <w:rFonts w:cstheme="minorHAnsi"/>
           <w:highlight w:val="green"/>
         </w:rPr>
         <w:t>).</w:t>
@@ -946,409 +1345,44 @@
         </w:rPr>
       </w:pPr>
       <w:r>
-        <w:t>Compound assignment operators (</w:t>
-      </w:r>
-      <w:r>
-        <w:rPr>
-          <w:rFonts w:ascii="Consolas" w:hAnsi="Consolas"/>
-          <w:color w:val="1F3864" w:themeColor="accent1" w:themeShade="80"/>
-        </w:rPr>
-        <w:t>+=</w:t>
-      </w:r>
-      <w:r>
-        <w:t xml:space="preserve">, </w:t>
-      </w:r>
-      <w:r>
-        <w:rPr>
-          <w:rFonts w:ascii="Consolas" w:hAnsi="Consolas"/>
-          <w:color w:val="1F3864" w:themeColor="accent1" w:themeShade="80"/>
-        </w:rPr>
-        <w:t>-=</w:t>
-      </w:r>
-      <w:r>
-        <w:t xml:space="preserve">, </w:t>
-      </w:r>
-      <w:r>
-        <w:rPr>
-          <w:rFonts w:ascii="Consolas" w:hAnsi="Consolas"/>
-          <w:color w:val="1F3864" w:themeColor="accent1" w:themeShade="80"/>
-        </w:rPr>
-        <w:t>*=</w:t>
-      </w:r>
-      <w:r>
-        <w:t xml:space="preserve">, </w:t>
-      </w:r>
-      <w:r>
-        <w:rPr>
-          <w:rFonts w:ascii="Consolas" w:hAnsi="Consolas"/>
-          <w:color w:val="1F3864" w:themeColor="accent1" w:themeShade="80"/>
-        </w:rPr>
-        <w:t>/=</w:t>
-      </w:r>
-      <w:r>
-        <w:t xml:space="preserve">, </w:t>
-      </w:r>
-      <w:proofErr w:type="gramStart"/>
-      <w:r>
-        <w:rPr>
-          <w:rFonts w:ascii="Consolas" w:hAnsi="Consolas"/>
-          <w:color w:val="1F3864" w:themeColor="accent1" w:themeShade="80"/>
-        </w:rPr>
-        <w:t>%</w:t>
-      </w:r>
-      <w:proofErr w:type="gramEnd"/>
-      <w:r>
-        <w:rPr>
-          <w:rFonts w:ascii="Consolas" w:hAnsi="Consolas"/>
-          <w:color w:val="1F3864" w:themeColor="accent1" w:themeShade="80"/>
-        </w:rPr>
-        <w:t>=</w:t>
-      </w:r>
-      <w:r>
-        <w:rPr>
-          <w:rFonts w:cstheme="minorHAnsi"/>
-        </w:rPr>
-        <w:t xml:space="preserve">, </w:t>
-      </w:r>
-      <w:r>
-        <w:rPr>
-          <w:rFonts w:ascii="Consolas" w:hAnsi="Consolas" w:cstheme="minorHAnsi"/>
-          <w:color w:val="1F3864" w:themeColor="accent1" w:themeShade="80"/>
-        </w:rPr>
-        <w:t>^=</w:t>
-      </w:r>
-      <w:r>
-        <w:t>).</w:t>
-      </w:r>
-    </w:p>
-    <w:p>
-      <w:pPr>
-        <w:pStyle w:val="ListParagraph"/>
-        <w:numPr>
-          <w:ilvl w:val="0"/>
-          <w:numId w:val="2"/>
-        </w:numPr>
-        <w:rPr>
-          <w:rFonts w:ascii="Consolas" w:hAnsi="Consolas" w:cstheme="minorHAnsi"/>
-          <w:highlight w:val="green"/>
-        </w:rPr>
-      </w:pPr>
-      <w:r>
-        <w:rPr>
-          <w:highlight w:val="green"/>
-        </w:rPr>
-        <w:t>Comparison operators (</w:t>
-      </w:r>
-      <w:r>
-        <w:rPr>
-          <w:rFonts w:ascii="Consolas" w:hAnsi="Consolas"/>
-          <w:color w:val="1F3864" w:themeColor="accent1" w:themeShade="80"/>
-          <w:highlight w:val="green"/>
-        </w:rPr>
-        <w:t>&gt;=</w:t>
-      </w:r>
-      <w:r>
-        <w:rPr>
-          <w:highlight w:val="green"/>
-        </w:rPr>
-        <w:t xml:space="preserve">, </w:t>
-      </w:r>
-      <w:r>
-        <w:rPr>
-          <w:rFonts w:ascii="Consolas" w:hAnsi="Consolas"/>
-          <w:color w:val="1F3864" w:themeColor="accent1" w:themeShade="80"/>
-          <w:highlight w:val="green"/>
-        </w:rPr>
-        <w:t>&lt;=</w:t>
-      </w:r>
-      <w:r>
-        <w:rPr>
-          <w:highlight w:val="green"/>
-        </w:rPr>
-        <w:t xml:space="preserve">, </w:t>
-      </w:r>
-      <w:r>
-        <w:rPr>
-          <w:rFonts w:ascii="Consolas" w:hAnsi="Consolas"/>
-          <w:color w:val="1F3864" w:themeColor="accent1" w:themeShade="80"/>
-          <w:highlight w:val="green"/>
-        </w:rPr>
-        <w:t>&gt;</w:t>
-      </w:r>
-      <w:r>
-        <w:rPr>
-          <w:rFonts w:cstheme="minorHAnsi"/>
-          <w:highlight w:val="green"/>
-        </w:rPr>
-        <w:t xml:space="preserve">, </w:t>
-      </w:r>
-      <w:r>
-        <w:rPr>
-          <w:rFonts w:ascii="Consolas" w:hAnsi="Consolas" w:cstheme="minorHAnsi"/>
-          <w:color w:val="1F3864" w:themeColor="accent1" w:themeShade="80"/>
-          <w:highlight w:val="green"/>
-        </w:rPr>
-        <w:t>&lt;</w:t>
-      </w:r>
-      <w:r>
-        <w:rPr>
-          <w:rFonts w:cstheme="minorHAnsi"/>
-          <w:highlight w:val="green"/>
-        </w:rPr>
-        <w:t xml:space="preserve">): Note, we will use </w:t>
-      </w:r>
-      <w:r>
-        <w:rPr>
-          <w:rFonts w:ascii="Consolas" w:hAnsi="Consolas" w:cstheme="minorHAnsi"/>
-          <w:color w:val="1F3864" w:themeColor="accent1" w:themeShade="80"/>
-          <w:highlight w:val="green"/>
-        </w:rPr>
-        <w:t>is</w:t>
-      </w:r>
-      <w:r>
-        <w:rPr>
-          <w:rFonts w:cstheme="minorHAnsi"/>
-          <w:highlight w:val="green"/>
-        </w:rPr>
-        <w:t xml:space="preserve"> and </w:t>
-      </w:r>
-      <w:r>
-        <w:rPr>
-          <w:rFonts w:ascii="Consolas" w:hAnsi="Consolas" w:cstheme="minorHAnsi"/>
-          <w:color w:val="1F3864" w:themeColor="accent1" w:themeShade="80"/>
-          <w:highlight w:val="green"/>
-        </w:rPr>
-        <w:t>not</w:t>
-      </w:r>
-      <w:r>
-        <w:rPr>
-          <w:rFonts w:cstheme="minorHAnsi"/>
-          <w:highlight w:val="green"/>
-        </w:rPr>
-        <w:t xml:space="preserve"> for equals and not equals, which will return true if the values are equal (and not references like in Python).</w:t>
-      </w:r>
-    </w:p>
-    <w:p>
-      <w:pPr>
-        <w:pStyle w:val="ListParagraph"/>
-        <w:numPr>
-          <w:ilvl w:val="0"/>
-          <w:numId w:val="2"/>
-        </w:numPr>
-        <w:rPr>
-          <w:rFonts w:ascii="Consolas" w:hAnsi="Consolas" w:cstheme="minorHAnsi"/>
-        </w:rPr>
-      </w:pPr>
-      <w:r>
-        <w:rPr>
-          <w:highlight w:val="red"/>
-        </w:rPr>
-        <w:t>Increment/decrement operators (</w:t>
-      </w:r>
+        <w:rPr>
+          <w:rFonts w:cstheme="minorHAnsi"/>
+        </w:rPr>
+        <w:t>Optional</w:t>
+      </w:r>
+      <w:r>
+        <w:rPr>
+          <w:rFonts w:cstheme="minorHAnsi"/>
+        </w:rPr>
+        <w:t xml:space="preserve"> enforceable</w:t>
+      </w:r>
+      <w:r>
+        <w:rPr>
+          <w:rFonts w:cstheme="minorHAnsi"/>
+        </w:rPr>
+        <w:t xml:space="preserve"> types:</w:t>
+      </w:r>
+    </w:p>
+    <w:p>
+      <w:pPr>
+        <w:pStyle w:val="ListParagraph"/>
+        <w:numPr>
+          <w:ilvl w:val="1"/>
+          <w:numId w:val="2"/>
+        </w:numPr>
+        <w:rPr>
+          <w:rFonts w:ascii="Consolas" w:hAnsi="Consolas" w:cstheme="minorHAnsi"/>
+        </w:rPr>
+      </w:pPr>
       <w:proofErr w:type="spellStart"/>
       <w:r>
         <w:rPr>
-          <w:rFonts w:ascii="Consolas" w:hAnsi="Consolas"/>
-          <w:color w:val="1F3864" w:themeColor="accent1" w:themeShade="80"/>
-          <w:highlight w:val="red"/>
-        </w:rPr>
-        <w:t>i</w:t>
+          <w:rFonts w:ascii="Consolas" w:hAnsi="Consolas" w:cstheme="minorHAnsi"/>
+          <w:color w:val="1F3864" w:themeColor="accent1" w:themeShade="80"/>
+        </w:rPr>
+        <w:t>boolean</w:t>
       </w:r>
       <w:proofErr w:type="spellEnd"/>
-      <w:r>
-        <w:rPr>
-          <w:rFonts w:ascii="Consolas" w:hAnsi="Consolas"/>
-          <w:color w:val="1F3864" w:themeColor="accent1" w:themeShade="80"/>
-          <w:highlight w:val="red"/>
-        </w:rPr>
-        <w:t>++</w:t>
-      </w:r>
-      <w:r>
-        <w:rPr>
-          <w:highlight w:val="red"/>
-        </w:rPr>
-        <w:t xml:space="preserve">, </w:t>
-      </w:r>
-      <w:proofErr w:type="spellStart"/>
-      <w:r>
-        <w:rPr>
-          <w:rFonts w:ascii="Consolas" w:hAnsi="Consolas"/>
-          <w:color w:val="1F3864" w:themeColor="accent1" w:themeShade="80"/>
-          <w:highlight w:val="red"/>
-        </w:rPr>
-        <w:t>i</w:t>
-      </w:r>
-      <w:proofErr w:type="spellEnd"/>
-      <w:r>
-        <w:rPr>
-          <w:rFonts w:ascii="Consolas" w:hAnsi="Consolas"/>
-          <w:color w:val="1F3864" w:themeColor="accent1" w:themeShade="80"/>
-          <w:highlight w:val="red"/>
-        </w:rPr>
-        <w:t>--</w:t>
-      </w:r>
-      <w:r>
-        <w:rPr>
-          <w:highlight w:val="red"/>
-        </w:rPr>
-        <w:t xml:space="preserve">, </w:t>
-      </w:r>
-      <w:r>
-        <w:rPr>
-          <w:rFonts w:ascii="Consolas" w:hAnsi="Consolas"/>
-          <w:color w:val="1F3864" w:themeColor="accent1" w:themeShade="80"/>
-          <w:highlight w:val="red"/>
-        </w:rPr>
-        <w:t>++</w:t>
-      </w:r>
-      <w:proofErr w:type="spellStart"/>
-      <w:r>
-        <w:rPr>
-          <w:rFonts w:ascii="Consolas" w:hAnsi="Consolas"/>
-          <w:color w:val="1F3864" w:themeColor="accent1" w:themeShade="80"/>
-          <w:highlight w:val="red"/>
-        </w:rPr>
-        <w:t>i</w:t>
-      </w:r>
-      <w:proofErr w:type="spellEnd"/>
-      <w:r>
-        <w:rPr>
-          <w:highlight w:val="red"/>
-        </w:rPr>
-        <w:t xml:space="preserve">, </w:t>
-      </w:r>
-      <w:r>
-        <w:rPr>
-          <w:rFonts w:ascii="Consolas" w:hAnsi="Consolas"/>
-          <w:color w:val="1F3864" w:themeColor="accent1" w:themeShade="80"/>
-          <w:highlight w:val="red"/>
-        </w:rPr>
-        <w:t>--</w:t>
-      </w:r>
-      <w:proofErr w:type="spellStart"/>
-      <w:r>
-        <w:rPr>
-          <w:rFonts w:ascii="Consolas" w:hAnsi="Consolas"/>
-          <w:color w:val="1F3864" w:themeColor="accent1" w:themeShade="80"/>
-          <w:highlight w:val="red"/>
-        </w:rPr>
-        <w:t>i</w:t>
-      </w:r>
-      <w:proofErr w:type="spellEnd"/>
-      <w:r>
-        <w:rPr>
-          <w:highlight w:val="red"/>
-        </w:rPr>
-        <w:t>).</w:t>
-      </w:r>
-      <w:r>
-        <w:t xml:space="preserve"> </w:t>
-      </w:r>
-      <w:r>
-        <w:rPr>
-          <w:color w:val="FF0000"/>
-        </w:rPr>
-        <w:t>Probably not these.</w:t>
-      </w:r>
-    </w:p>
-    <w:p>
-      <w:pPr>
-        <w:pStyle w:val="ListParagraph"/>
-        <w:numPr>
-          <w:ilvl w:val="0"/>
-          <w:numId w:val="2"/>
-        </w:numPr>
-        <w:rPr>
-          <w:rFonts w:ascii="Consolas" w:hAnsi="Consolas" w:cstheme="minorHAnsi"/>
-          <w:highlight w:val="green"/>
-        </w:rPr>
-      </w:pPr>
-      <w:r>
-        <w:rPr>
-          <w:highlight w:val="green"/>
-        </w:rPr>
-        <w:t>Negate operator (</w:t>
-      </w:r>
-      <w:r>
-        <w:rPr>
-          <w:rFonts w:ascii="Consolas" w:hAnsi="Consolas"/>
-          <w:color w:val="1F3864" w:themeColor="accent1" w:themeShade="80"/>
-          <w:highlight w:val="green"/>
-        </w:rPr>
-        <w:t>-n</w:t>
-      </w:r>
-      <w:r>
-        <w:rPr>
-          <w:rFonts w:cstheme="minorHAnsi"/>
-          <w:highlight w:val="green"/>
-        </w:rPr>
-        <w:t>).</w:t>
-      </w:r>
-    </w:p>
-    <w:p>
-      <w:pPr>
-        <w:pStyle w:val="ListParagraph"/>
-        <w:numPr>
-          <w:ilvl w:val="0"/>
-          <w:numId w:val="2"/>
-        </w:numPr>
-        <w:rPr>
-          <w:rFonts w:ascii="Consolas" w:hAnsi="Consolas" w:cstheme="minorHAnsi"/>
-          <w:highlight w:val="green"/>
-        </w:rPr>
-      </w:pPr>
-      <w:r>
-        <w:rPr>
-          <w:rFonts w:cstheme="minorHAnsi"/>
-          <w:highlight w:val="green"/>
-        </w:rPr>
-        <w:t>Concatenate operator (</w:t>
-      </w:r>
-      <w:r>
-        <w:rPr>
-          <w:rFonts w:ascii="Consolas" w:hAnsi="Consolas"/>
-          <w:color w:val="1F3864" w:themeColor="accent1" w:themeShade="80"/>
-          <w:highlight w:val="green"/>
-        </w:rPr>
-        <w:t>++</w:t>
-      </w:r>
-      <w:r>
-        <w:rPr>
-          <w:rFonts w:cstheme="minorHAnsi"/>
-          <w:highlight w:val="green"/>
-        </w:rPr>
-        <w:t>).</w:t>
-      </w:r>
-    </w:p>
-    <w:p>
-      <w:pPr>
-        <w:pStyle w:val="ListParagraph"/>
-        <w:numPr>
-          <w:ilvl w:val="0"/>
-          <w:numId w:val="2"/>
-        </w:numPr>
-        <w:rPr>
-          <w:rFonts w:ascii="Consolas" w:hAnsi="Consolas" w:cstheme="minorHAnsi"/>
-        </w:rPr>
-      </w:pPr>
-      <w:r>
-        <w:rPr>
-          <w:rFonts w:cstheme="minorHAnsi"/>
-        </w:rPr>
-        <w:t>Optional</w:t>
-      </w:r>
-      <w:r>
-        <w:rPr>
-          <w:rFonts w:cstheme="minorHAnsi"/>
-        </w:rPr>
-        <w:t xml:space="preserve"> enforceable</w:t>
-      </w:r>
-      <w:r>
-        <w:rPr>
-          <w:rFonts w:cstheme="minorHAnsi"/>
-        </w:rPr>
-        <w:t xml:space="preserve"> types:</w:t>
-      </w:r>
     </w:p>
     <w:p>
       <w:pPr>
@@ -1359,27 +1393,6 @@
         </w:numPr>
         <w:rPr>
           <w:rFonts w:ascii="Consolas" w:hAnsi="Consolas" w:cstheme="minorHAnsi"/>
-        </w:rPr>
-      </w:pPr>
-      <w:proofErr w:type="spellStart"/>
-      <w:r>
-        <w:rPr>
-          <w:rFonts w:ascii="Consolas" w:hAnsi="Consolas" w:cstheme="minorHAnsi"/>
-          <w:color w:val="1F3864" w:themeColor="accent1" w:themeShade="80"/>
-        </w:rPr>
-        <w:t>boolean</w:t>
-      </w:r>
-      <w:proofErr w:type="spellEnd"/>
-    </w:p>
-    <w:p>
-      <w:pPr>
-        <w:pStyle w:val="ListParagraph"/>
-        <w:numPr>
-          <w:ilvl w:val="1"/>
-          <w:numId w:val="2"/>
-        </w:numPr>
-        <w:rPr>
-          <w:rFonts w:ascii="Consolas" w:hAnsi="Consolas" w:cstheme="minorHAnsi"/>
           <w:color w:val="1F3864" w:themeColor="accent1" w:themeShade="80"/>
         </w:rPr>
       </w:pPr>
@@ -1390,6 +1403,8 @@
         </w:rPr>
         <w:t>int</w:t>
       </w:r>
+      <w:bookmarkStart w:id="0" w:name="_GoBack"/>
+      <w:bookmarkEnd w:id="0"/>
     </w:p>
     <w:p>
       <w:pPr>
@@ -1610,8 +1625,6 @@
           <w:color w:val="1F3864" w:themeColor="accent1" w:themeShade="80"/>
         </w:rPr>
       </w:pPr>
-      <w:bookmarkStart w:id="0" w:name="_GoBack"/>
-      <w:bookmarkEnd w:id="0"/>
       <w:r>
         <w:rPr>
           <w:rFonts w:cstheme="minorHAnsi"/>

</xml_diff>